<commit_message>
Edits to Data Platform Lab
</commit_message>
<xml_diff>
--- a/2 - Data Platform/lab/LabAssignment_DataPlatform_DSBA6190.docx
+++ b/2 - Data Platform/lab/LabAssignment_DataPlatform_DSBA6190.docx
@@ -6,11 +6,13 @@
       <w:pPr>
         <w:pStyle w:val="Title"/>
         <w:rPr>
+          <w:rFonts w:ascii="Arial" w:hAnsi="Arial" w:cs="Arial"/>
           <w:sz w:val="72"/>
         </w:rPr>
       </w:pPr>
       <w:r>
         <w:rPr>
+          <w:rFonts w:ascii="Arial" w:hAnsi="Arial" w:cs="Arial"/>
           <w:sz w:val="72"/>
         </w:rPr>
         <w:t>Data Platform Lab Assignment</w:t>
@@ -19,59 +21,91 @@
     <w:p>
       <w:pPr>
         <w:pStyle w:val="Heading4"/>
+        <w:jc w:val="right"/>
         <w:rPr>
           <w:rStyle w:val="SubtleEmphasis"/>
+          <w:rFonts w:ascii="Arial" w:hAnsi="Arial" w:cs="Arial"/>
         </w:rPr>
       </w:pPr>
       <w:r>
         <w:rPr>
           <w:rStyle w:val="SubtleEmphasis"/>
+          <w:rFonts w:ascii="Arial" w:hAnsi="Arial" w:cs="Arial"/>
         </w:rPr>
         <w:t>(Provide your code snippets. You may answer the questions with screenshots</w:t>
       </w:r>
       <w:r>
         <w:rPr>
           <w:rStyle w:val="SubtleEmphasis"/>
+          <w:rFonts w:ascii="Arial" w:hAnsi="Arial" w:cs="Arial"/>
         </w:rPr>
         <w:t xml:space="preserve"> if applicable</w:t>
       </w:r>
       <w:r>
         <w:rPr>
           <w:rStyle w:val="SubtleEmphasis"/>
+          <w:rFonts w:ascii="Arial" w:hAnsi="Arial" w:cs="Arial"/>
         </w:rPr>
         <w:t>.)</w:t>
       </w:r>
-    </w:p>
-    <w:p>
-      <w:r>
-        <w:rPr>
+      <w:bookmarkStart w:id="0" w:name="_GoBack"/>
+      <w:bookmarkEnd w:id="0"/>
+    </w:p>
+    <w:p>
+      <w:pPr>
+        <w:rPr>
+          <w:rFonts w:ascii="Arial" w:hAnsi="Arial" w:cs="Arial"/>
+        </w:rPr>
+      </w:pPr>
+      <w:r>
+        <w:rPr>
+          <w:rFonts w:ascii="Arial" w:hAnsi="Arial" w:cs="Arial"/>
           <w:b/>
           <w:color w:val="549E39" w:themeColor="accent1"/>
         </w:rPr>
         <w:t>●</w:t>
       </w:r>
       <w:r>
+        <w:rPr>
+          <w:rFonts w:ascii="Arial" w:hAnsi="Arial" w:cs="Arial"/>
+        </w:rPr>
         <w:t xml:space="preserve"> </w:t>
       </w:r>
       <w:r>
+        <w:rPr>
+          <w:rFonts w:ascii="Arial" w:hAnsi="Arial" w:cs="Arial"/>
+        </w:rPr>
         <w:t>-</w:t>
       </w:r>
       <w:r>
+        <w:rPr>
+          <w:rFonts w:ascii="Arial" w:hAnsi="Arial" w:cs="Arial"/>
+        </w:rPr>
         <w:t xml:space="preserve"> 1 per group</w:t>
       </w:r>
     </w:p>
     <w:p>
       <w:pPr>
         <w:pStyle w:val="Heading2"/>
-      </w:pPr>
-      <w:r>
+        <w:rPr>
+          <w:rFonts w:ascii="Arial" w:hAnsi="Arial" w:cs="Arial"/>
+        </w:rPr>
+      </w:pPr>
+      <w:r>
+        <w:rPr>
+          <w:rFonts w:ascii="Arial" w:hAnsi="Arial" w:cs="Arial"/>
+        </w:rPr>
         <w:t>Create an Azure SQL DB</w:t>
       </w:r>
       <w:r>
+        <w:rPr>
+          <w:rFonts w:ascii="Arial" w:hAnsi="Arial" w:cs="Arial"/>
+        </w:rPr>
         <w:t xml:space="preserve"> </w:t>
       </w:r>
       <w:r>
         <w:rPr>
+          <w:rFonts w:ascii="Arial" w:hAnsi="Arial" w:cs="Arial"/>
           <w:b/>
           <w:color w:val="549E39" w:themeColor="accent1"/>
         </w:rPr>
@@ -81,9 +115,13 @@
     <w:p>
       <w:pPr>
         <w:jc w:val="center"/>
-      </w:pPr>
-      <w:r>
-        <w:rPr>
+        <w:rPr>
+          <w:rFonts w:ascii="Arial" w:hAnsi="Arial" w:cs="Arial"/>
+        </w:rPr>
+      </w:pPr>
+      <w:r>
+        <w:rPr>
+          <w:rFonts w:ascii="Arial" w:hAnsi="Arial" w:cs="Arial"/>
           <w:noProof/>
         </w:rPr>
         <w:drawing>
@@ -133,8 +171,14 @@
     <w:p>
       <w:pPr>
         <w:pStyle w:val="Heading4"/>
-      </w:pPr>
-      <w:r>
+        <w:rPr>
+          <w:rFonts w:ascii="Arial" w:hAnsi="Arial" w:cs="Arial"/>
+        </w:rPr>
+      </w:pPr>
+      <w:r>
+        <w:rPr>
+          <w:rFonts w:ascii="Arial" w:hAnsi="Arial" w:cs="Arial"/>
+        </w:rPr>
         <w:t>Notes:</w:t>
       </w:r>
     </w:p>
@@ -145,29 +189,27 @@
           <w:ilvl w:val="0"/>
           <w:numId w:val="9"/>
         </w:numPr>
-      </w:pPr>
-      <w:r>
+        <w:rPr>
+          <w:rFonts w:ascii="Arial" w:hAnsi="Arial" w:cs="Arial"/>
+        </w:rPr>
+      </w:pPr>
+      <w:r>
+        <w:rPr>
+          <w:rFonts w:ascii="Arial" w:hAnsi="Arial" w:cs="Arial"/>
+        </w:rPr>
         <w:t>Name your database and server `</w:t>
       </w:r>
       <w:r>
         <w:rPr>
+          <w:rFonts w:ascii="Arial" w:hAnsi="Arial" w:cs="Arial"/>
           <w:b/>
         </w:rPr>
-        <w:t>dsba</w:t>
-      </w:r>
-      <w:r>
-        <w:rPr>
-          <w:b/>
-        </w:rPr>
-        <w:t>6190</w:t>
-      </w:r>
-      <w:r>
-        <w:rPr>
-          <w:b/>
-        </w:rPr>
-        <w:t>-&lt;GROUP&gt;</w:t>
-      </w:r>
-      <w:r>
+        <w:t>dsba6190-&lt;GROUP&gt;</w:t>
+      </w:r>
+      <w:r>
+        <w:rPr>
+          <w:rFonts w:ascii="Arial" w:hAnsi="Arial" w:cs="Arial"/>
+        </w:rPr>
         <w:t>`</w:t>
       </w:r>
     </w:p>
@@ -178,12 +220,19 @@
           <w:ilvl w:val="0"/>
           <w:numId w:val="9"/>
         </w:numPr>
-      </w:pPr>
-      <w:r>
+        <w:rPr>
+          <w:rFonts w:ascii="Arial" w:hAnsi="Arial" w:cs="Arial"/>
+        </w:rPr>
+      </w:pPr>
+      <w:r>
+        <w:rPr>
+          <w:rFonts w:ascii="Arial" w:hAnsi="Arial" w:cs="Arial"/>
+        </w:rPr>
         <w:t xml:space="preserve">Change the pricing tier down to </w:t>
       </w:r>
       <w:r>
         <w:rPr>
+          <w:rFonts w:ascii="Arial" w:hAnsi="Arial" w:cs="Arial"/>
           <w:b/>
         </w:rPr>
         <w:t>Basic</w:t>
@@ -192,8 +241,14 @@
     <w:p>
       <w:pPr>
         <w:pStyle w:val="Heading4"/>
-      </w:pPr>
-      <w:r>
+        <w:rPr>
+          <w:rFonts w:ascii="Arial" w:hAnsi="Arial" w:cs="Arial"/>
+        </w:rPr>
+      </w:pPr>
+      <w:r>
+        <w:rPr>
+          <w:rFonts w:ascii="Arial" w:hAnsi="Arial" w:cs="Arial"/>
+        </w:rPr>
         <w:t>Questions</w:t>
       </w:r>
     </w:p>
@@ -204,27 +259,46 @@
           <w:ilvl w:val="0"/>
           <w:numId w:val="4"/>
         </w:numPr>
-      </w:pPr>
-      <w:r>
+        <w:rPr>
+          <w:rFonts w:ascii="Arial" w:hAnsi="Arial" w:cs="Arial"/>
+        </w:rPr>
+      </w:pPr>
+      <w:r>
+        <w:rPr>
+          <w:rFonts w:ascii="Arial" w:hAnsi="Arial" w:cs="Arial"/>
+        </w:rPr>
         <w:t>What is the username and password for your group’s database?</w:t>
       </w:r>
     </w:p>
     <w:p>
       <w:pPr>
         <w:pStyle w:val="Heading2"/>
-      </w:pPr>
-      <w:r>
+        <w:rPr>
+          <w:rFonts w:ascii="Arial" w:hAnsi="Arial" w:cs="Arial"/>
+        </w:rPr>
+      </w:pPr>
+      <w:r>
+        <w:rPr>
+          <w:rFonts w:ascii="Arial" w:hAnsi="Arial" w:cs="Arial"/>
+        </w:rPr>
         <w:br w:type="column"/>
       </w:r>
       <w:r>
+        <w:rPr>
+          <w:rFonts w:ascii="Arial" w:hAnsi="Arial" w:cs="Arial"/>
+        </w:rPr>
         <w:lastRenderedPageBreak/>
         <w:t>Create an Azure Storage account</w:t>
       </w:r>
       <w:r>
+        <w:rPr>
+          <w:rFonts w:ascii="Arial" w:hAnsi="Arial" w:cs="Arial"/>
+        </w:rPr>
         <w:t xml:space="preserve"> </w:t>
       </w:r>
       <w:r>
         <w:rPr>
+          <w:rFonts w:ascii="Arial" w:hAnsi="Arial" w:cs="Arial"/>
           <w:b/>
           <w:color w:val="549E39" w:themeColor="accent1"/>
         </w:rPr>
@@ -234,14 +308,21 @@
     <w:p>
       <w:pPr>
         <w:jc w:val="center"/>
+        <w:rPr>
+          <w:rFonts w:ascii="Arial" w:hAnsi="Arial" w:cs="Arial"/>
+        </w:rPr>
       </w:pPr>
     </w:p>
     <w:p>
       <w:pPr>
         <w:jc w:val="center"/>
-      </w:pPr>
-      <w:r>
-        <w:rPr>
+        <w:rPr>
+          <w:rFonts w:ascii="Arial" w:hAnsi="Arial" w:cs="Arial"/>
+        </w:rPr>
+      </w:pPr>
+      <w:r>
+        <w:rPr>
+          <w:rFonts w:ascii="Arial" w:hAnsi="Arial" w:cs="Arial"/>
           <w:noProof/>
         </w:rPr>
         <w:drawing>
@@ -291,8 +372,14 @@
     <w:p>
       <w:pPr>
         <w:pStyle w:val="Heading4"/>
-      </w:pPr>
-      <w:r>
+        <w:rPr>
+          <w:rFonts w:ascii="Arial" w:hAnsi="Arial" w:cs="Arial"/>
+        </w:rPr>
+      </w:pPr>
+      <w:r>
+        <w:rPr>
+          <w:rFonts w:ascii="Arial" w:hAnsi="Arial" w:cs="Arial"/>
+        </w:rPr>
         <w:t>Notes:</w:t>
       </w:r>
     </w:p>
@@ -303,35 +390,39 @@
           <w:ilvl w:val="0"/>
           <w:numId w:val="9"/>
         </w:numPr>
-      </w:pPr>
-      <w:r>
+        <w:rPr>
+          <w:rFonts w:ascii="Arial" w:hAnsi="Arial" w:cs="Arial"/>
+        </w:rPr>
+      </w:pPr>
+      <w:r>
+        <w:rPr>
+          <w:rFonts w:ascii="Arial" w:hAnsi="Arial" w:cs="Arial"/>
+        </w:rPr>
         <w:t xml:space="preserve">Name your </w:t>
       </w:r>
       <w:r>
+        <w:rPr>
+          <w:rFonts w:ascii="Arial" w:hAnsi="Arial" w:cs="Arial"/>
+        </w:rPr>
         <w:t>storage account</w:t>
       </w:r>
       <w:r>
+        <w:rPr>
+          <w:rFonts w:ascii="Arial" w:hAnsi="Arial" w:cs="Arial"/>
+        </w:rPr>
         <w:t xml:space="preserve"> `</w:t>
       </w:r>
       <w:r>
         <w:rPr>
+          <w:rFonts w:ascii="Arial" w:hAnsi="Arial" w:cs="Arial"/>
           <w:b/>
         </w:rPr>
-        <w:t>dsba</w:t>
-      </w:r>
-      <w:r>
-        <w:rPr>
-          <w:b/>
-        </w:rPr>
-        <w:t>6190</w:t>
-      </w:r>
-      <w:r>
-        <w:rPr>
-          <w:b/>
-        </w:rPr>
-        <w:t>&lt;GROUP&gt;</w:t>
-      </w:r>
-      <w:r>
+        <w:t>dsba6190&lt;GROUP&gt;</w:t>
+      </w:r>
+      <w:r>
+        <w:rPr>
+          <w:rFonts w:ascii="Arial" w:hAnsi="Arial" w:cs="Arial"/>
+        </w:rPr>
         <w:t>`</w:t>
       </w:r>
     </w:p>
@@ -342,36 +433,59 @@
           <w:ilvl w:val="0"/>
           <w:numId w:val="9"/>
         </w:numPr>
-      </w:pPr>
-      <w:r>
+        <w:rPr>
+          <w:rFonts w:ascii="Arial" w:hAnsi="Arial" w:cs="Arial"/>
+        </w:rPr>
+      </w:pPr>
+      <w:r>
+        <w:rPr>
+          <w:rFonts w:ascii="Arial" w:hAnsi="Arial" w:cs="Arial"/>
+        </w:rPr>
         <w:t xml:space="preserve">Make sure your Location is </w:t>
       </w:r>
       <w:r>
         <w:rPr>
+          <w:rFonts w:ascii="Arial" w:hAnsi="Arial" w:cs="Arial"/>
           <w:b/>
         </w:rPr>
         <w:t>East US 2</w:t>
       </w:r>
       <w:r>
+        <w:rPr>
+          <w:rFonts w:ascii="Arial" w:hAnsi="Arial" w:cs="Arial"/>
+        </w:rPr>
         <w:t>.</w:t>
       </w:r>
     </w:p>
     <w:p>
       <w:pPr>
         <w:pStyle w:val="Heading2"/>
-      </w:pPr>
-      <w:r>
+        <w:rPr>
+          <w:rFonts w:ascii="Arial" w:hAnsi="Arial" w:cs="Arial"/>
+        </w:rPr>
+      </w:pPr>
+      <w:r>
+        <w:rPr>
+          <w:rFonts w:ascii="Arial" w:hAnsi="Arial" w:cs="Arial"/>
+        </w:rPr>
         <w:br w:type="column"/>
       </w:r>
       <w:r>
+        <w:rPr>
+          <w:rFonts w:ascii="Arial" w:hAnsi="Arial" w:cs="Arial"/>
+        </w:rPr>
         <w:lastRenderedPageBreak/>
         <w:t>Upload Data Backup to Storage</w:t>
       </w:r>
       <w:r>
+        <w:rPr>
+          <w:rFonts w:ascii="Arial" w:hAnsi="Arial" w:cs="Arial"/>
+        </w:rPr>
         <w:t xml:space="preserve"> </w:t>
       </w:r>
       <w:r>
         <w:rPr>
+          <w:rFonts w:ascii="Arial" w:hAnsi="Arial" w:cs="Arial"/>
           <w:b/>
           <w:color w:val="549E39" w:themeColor="accent1"/>
         </w:rPr>
@@ -379,27 +493,48 @@
       </w:r>
     </w:p>
     <w:p>
-      <w:r>
+      <w:pPr>
+        <w:rPr>
+          <w:rFonts w:ascii="Arial" w:hAnsi="Arial" w:cs="Arial"/>
+        </w:rPr>
+      </w:pPr>
+      <w:r>
+        <w:rPr>
+          <w:rFonts w:ascii="Arial" w:hAnsi="Arial" w:cs="Arial"/>
+        </w:rPr>
         <w:t xml:space="preserve">Upload the </w:t>
       </w:r>
-      <w:proofErr w:type="spellStart"/>
-      <w:r>
-        <w:rPr>
-          <w:b/>
-          <w:i/>
-        </w:rPr>
-        <w:t>WideWorldImporters-Standard.bacpac</w:t>
-      </w:r>
-      <w:proofErr w:type="spellEnd"/>
-      <w:r>
+      <w:hyperlink r:id="rId9" w:history="1">
+        <w:proofErr w:type="spellStart"/>
+        <w:r>
+          <w:rPr>
+            <w:rStyle w:val="Hyperlink"/>
+            <w:rFonts w:ascii="Arial" w:hAnsi="Arial" w:cs="Arial"/>
+            <w:b/>
+            <w:i/>
+          </w:rPr>
+          <w:t>WideWorldImporters-Standard.bacpac</w:t>
+        </w:r>
+        <w:proofErr w:type="spellEnd"/>
+      </w:hyperlink>
+      <w:r>
+        <w:rPr>
+          <w:rFonts w:ascii="Arial" w:hAnsi="Arial" w:cs="Arial"/>
+        </w:rPr>
         <w:t xml:space="preserve"> file to the storage account.</w:t>
       </w:r>
     </w:p>
     <w:p>
       <w:pPr>
         <w:pStyle w:val="Heading4"/>
-      </w:pPr>
-      <w:r>
+        <w:rPr>
+          <w:rFonts w:ascii="Arial" w:hAnsi="Arial" w:cs="Arial"/>
+        </w:rPr>
+      </w:pPr>
+      <w:r>
+        <w:rPr>
+          <w:rFonts w:ascii="Arial" w:hAnsi="Arial" w:cs="Arial"/>
+        </w:rPr>
         <w:t>Notes:</w:t>
       </w:r>
     </w:p>
@@ -410,23 +545,39 @@
           <w:ilvl w:val="0"/>
           <w:numId w:val="11"/>
         </w:numPr>
-      </w:pPr>
-      <w:r>
+        <w:rPr>
+          <w:rFonts w:ascii="Arial" w:hAnsi="Arial" w:cs="Arial"/>
+        </w:rPr>
+      </w:pPr>
+      <w:r>
+        <w:rPr>
+          <w:rFonts w:ascii="Arial" w:hAnsi="Arial" w:cs="Arial"/>
+        </w:rPr>
         <w:t xml:space="preserve">You will have to create </w:t>
       </w:r>
       <w:r>
+        <w:rPr>
+          <w:rFonts w:ascii="Arial" w:hAnsi="Arial" w:cs="Arial"/>
+        </w:rPr>
         <w:t xml:space="preserve">and name </w:t>
       </w:r>
       <w:r>
+        <w:rPr>
+          <w:rFonts w:ascii="Arial" w:hAnsi="Arial" w:cs="Arial"/>
+        </w:rPr>
         <w:t>a blob container first.</w:t>
       </w:r>
     </w:p>
     <w:p>
       <w:pPr>
         <w:jc w:val="center"/>
-      </w:pPr>
-      <w:r>
-        <w:rPr>
+        <w:rPr>
+          <w:rFonts w:ascii="Arial" w:hAnsi="Arial" w:cs="Arial"/>
+        </w:rPr>
+      </w:pPr>
+      <w:r>
+        <w:rPr>
+          <w:rFonts w:ascii="Arial" w:hAnsi="Arial" w:cs="Arial"/>
           <w:noProof/>
         </w:rPr>
         <w:drawing>
@@ -445,7 +596,7 @@
                     <pic:cNvPicPr/>
                   </pic:nvPicPr>
                   <pic:blipFill rotWithShape="1">
-                    <a:blip r:embed="rId9"/>
+                    <a:blip r:embed="rId10"/>
                     <a:srcRect t="16005" r="77949" b="50769"/>
                     <a:stretch/>
                   </pic:blipFill>
@@ -476,23 +627,39 @@
     <w:p>
       <w:pPr>
         <w:pStyle w:val="Heading2"/>
-      </w:pPr>
-      <w:r>
+        <w:rPr>
+          <w:rFonts w:ascii="Arial" w:hAnsi="Arial" w:cs="Arial"/>
+        </w:rPr>
+      </w:pPr>
+      <w:r>
+        <w:rPr>
+          <w:rFonts w:ascii="Arial" w:hAnsi="Arial" w:cs="Arial"/>
+        </w:rPr>
         <w:t xml:space="preserve">Import the </w:t>
       </w:r>
       <w:proofErr w:type="spellStart"/>
       <w:r>
+        <w:rPr>
+          <w:rFonts w:ascii="Arial" w:hAnsi="Arial" w:cs="Arial"/>
+        </w:rPr>
         <w:t>WideWorldImporters</w:t>
       </w:r>
       <w:proofErr w:type="spellEnd"/>
       <w:r>
+        <w:rPr>
+          <w:rFonts w:ascii="Arial" w:hAnsi="Arial" w:cs="Arial"/>
+        </w:rPr>
         <w:t xml:space="preserve"> Database</w:t>
       </w:r>
       <w:r>
+        <w:rPr>
+          <w:rFonts w:ascii="Arial" w:hAnsi="Arial" w:cs="Arial"/>
+        </w:rPr>
         <w:t xml:space="preserve"> </w:t>
       </w:r>
       <w:r>
         <w:rPr>
+          <w:rFonts w:ascii="Arial" w:hAnsi="Arial" w:cs="Arial"/>
           <w:b/>
           <w:color w:val="549E39" w:themeColor="accent1"/>
         </w:rPr>
@@ -500,34 +667,58 @@
       </w:r>
     </w:p>
     <w:p>
-      <w:r>
+      <w:pPr>
+        <w:rPr>
+          <w:rFonts w:ascii="Arial" w:hAnsi="Arial" w:cs="Arial"/>
+        </w:rPr>
+      </w:pPr>
+      <w:r>
+        <w:rPr>
+          <w:rFonts w:ascii="Arial" w:hAnsi="Arial" w:cs="Arial"/>
+        </w:rPr>
         <w:t xml:space="preserve">Using the instructions found </w:t>
       </w:r>
-      <w:hyperlink r:id="rId10" w:history="1">
+      <w:hyperlink r:id="rId11" w:history="1">
         <w:r>
           <w:rPr>
             <w:rStyle w:val="Hyperlink"/>
+            <w:rFonts w:ascii="Arial" w:hAnsi="Arial" w:cs="Arial"/>
           </w:rPr>
           <w:t>here</w:t>
         </w:r>
       </w:hyperlink>
       <w:r>
+        <w:rPr>
+          <w:rFonts w:ascii="Arial" w:hAnsi="Arial" w:cs="Arial"/>
+        </w:rPr>
         <w:t>, import the .</w:t>
       </w:r>
       <w:proofErr w:type="spellStart"/>
       <w:r>
+        <w:rPr>
+          <w:rFonts w:ascii="Arial" w:hAnsi="Arial" w:cs="Arial"/>
+        </w:rPr>
         <w:t>bacpac</w:t>
       </w:r>
       <w:proofErr w:type="spellEnd"/>
       <w:r>
+        <w:rPr>
+          <w:rFonts w:ascii="Arial" w:hAnsi="Arial" w:cs="Arial"/>
+        </w:rPr>
         <w:t xml:space="preserve"> file from your storage container as a new database.</w:t>
       </w:r>
     </w:p>
     <w:p>
       <w:pPr>
         <w:pStyle w:val="Heading4"/>
-      </w:pPr>
-      <w:r>
+        <w:rPr>
+          <w:rFonts w:ascii="Arial" w:hAnsi="Arial" w:cs="Arial"/>
+        </w:rPr>
+      </w:pPr>
+      <w:r>
+        <w:rPr>
+          <w:rFonts w:ascii="Arial" w:hAnsi="Arial" w:cs="Arial"/>
+        </w:rPr>
         <w:t>Notes:</w:t>
       </w:r>
     </w:p>
@@ -538,36 +729,61 @@
           <w:ilvl w:val="0"/>
           <w:numId w:val="11"/>
         </w:numPr>
-      </w:pPr>
-      <w:r>
+        <w:rPr>
+          <w:rFonts w:ascii="Arial" w:hAnsi="Arial" w:cs="Arial"/>
+        </w:rPr>
+      </w:pPr>
+      <w:r>
+        <w:rPr>
+          <w:rFonts w:ascii="Arial" w:hAnsi="Arial" w:cs="Arial"/>
+        </w:rPr>
         <w:t>This will take a whil</w:t>
       </w:r>
       <w:r>
+        <w:rPr>
+          <w:rFonts w:ascii="Arial" w:hAnsi="Arial" w:cs="Arial"/>
+        </w:rPr>
         <w:t>e. (Maybe up to 30mins.)</w:t>
       </w:r>
-      <w:bookmarkStart w:id="0" w:name="_GoBack"/>
-      <w:bookmarkEnd w:id="0"/>
     </w:p>
     <w:p>
       <w:pPr>
         <w:pStyle w:val="Heading2"/>
-      </w:pPr>
-      <w:r>
+        <w:rPr>
+          <w:rFonts w:ascii="Arial" w:hAnsi="Arial" w:cs="Arial"/>
+        </w:rPr>
+      </w:pPr>
+      <w:r>
+        <w:rPr>
+          <w:rFonts w:ascii="Arial" w:hAnsi="Arial" w:cs="Arial"/>
+        </w:rPr>
         <w:br w:type="column"/>
       </w:r>
       <w:r>
+        <w:rPr>
+          <w:rFonts w:ascii="Arial" w:hAnsi="Arial" w:cs="Arial"/>
+        </w:rPr>
         <w:lastRenderedPageBreak/>
         <w:t>Explore</w:t>
       </w:r>
       <w:r>
+        <w:rPr>
+          <w:rFonts w:ascii="Arial" w:hAnsi="Arial" w:cs="Arial"/>
+        </w:rPr>
         <w:t xml:space="preserve"> the database.</w:t>
       </w:r>
     </w:p>
     <w:p>
       <w:pPr>
         <w:pStyle w:val="Heading4"/>
-      </w:pPr>
-      <w:r>
+        <w:rPr>
+          <w:rFonts w:ascii="Arial" w:hAnsi="Arial" w:cs="Arial"/>
+        </w:rPr>
+      </w:pPr>
+      <w:r>
+        <w:rPr>
+          <w:rFonts w:ascii="Arial" w:hAnsi="Arial" w:cs="Arial"/>
+        </w:rPr>
         <w:t>Questions:</w:t>
       </w:r>
     </w:p>
@@ -578,8 +794,14 @@
           <w:ilvl w:val="0"/>
           <w:numId w:val="5"/>
         </w:numPr>
-      </w:pPr>
-      <w:r>
+        <w:rPr>
+          <w:rFonts w:ascii="Arial" w:hAnsi="Arial" w:cs="Arial"/>
+        </w:rPr>
+      </w:pPr>
+      <w:r>
+        <w:rPr>
+          <w:rFonts w:ascii="Arial" w:hAnsi="Arial" w:cs="Arial"/>
+        </w:rPr>
         <w:t>What are all the tables that exist in this database?</w:t>
       </w:r>
     </w:p>
@@ -590,8 +812,14 @@
           <w:ilvl w:val="0"/>
           <w:numId w:val="5"/>
         </w:numPr>
-      </w:pPr>
-      <w:r>
+        <w:rPr>
+          <w:rFonts w:ascii="Arial" w:hAnsi="Arial" w:cs="Arial"/>
+        </w:rPr>
+      </w:pPr>
+      <w:r>
+        <w:rPr>
+          <w:rFonts w:ascii="Arial" w:hAnsi="Arial" w:cs="Arial"/>
+        </w:rPr>
         <w:t>Which table has the largest number of columns?</w:t>
       </w:r>
     </w:p>
@@ -602,41 +830,73 @@
           <w:ilvl w:val="0"/>
           <w:numId w:val="5"/>
         </w:numPr>
-      </w:pPr>
-      <w:r>
+        <w:rPr>
+          <w:rFonts w:ascii="Arial" w:hAnsi="Arial" w:cs="Arial"/>
+        </w:rPr>
+      </w:pPr>
+      <w:r>
+        <w:rPr>
+          <w:rFonts w:ascii="Arial" w:hAnsi="Arial" w:cs="Arial"/>
+        </w:rPr>
         <w:t>Which table has the most records?</w:t>
       </w:r>
     </w:p>
     <w:p>
       <w:pPr>
         <w:pStyle w:val="Heading2"/>
-      </w:pPr>
-      <w:r>
+        <w:rPr>
+          <w:rFonts w:ascii="Arial" w:hAnsi="Arial" w:cs="Arial"/>
+        </w:rPr>
+      </w:pPr>
+      <w:r>
+        <w:rPr>
+          <w:rFonts w:ascii="Arial" w:hAnsi="Arial" w:cs="Arial"/>
+        </w:rPr>
         <w:t>Upload</w:t>
       </w:r>
       <w:r>
+        <w:rPr>
+          <w:rFonts w:ascii="Arial" w:hAnsi="Arial" w:cs="Arial"/>
+        </w:rPr>
         <w:t xml:space="preserve"> supplementary data</w:t>
       </w:r>
       <w:r>
+        <w:rPr>
+          <w:rFonts w:ascii="Arial" w:hAnsi="Arial" w:cs="Arial"/>
+        </w:rPr>
         <w:t xml:space="preserve"> and import into the database</w:t>
       </w:r>
       <w:r>
+        <w:rPr>
+          <w:rFonts w:ascii="Arial" w:hAnsi="Arial" w:cs="Arial"/>
+        </w:rPr>
         <w:t>.</w:t>
       </w:r>
     </w:p>
     <w:p>
-      <w:r>
-        <w:t>Write an ETL process to import the supplementary data to a new table in your Azure SQL DB</w:t>
-      </w:r>
-      <w:r>
-        <w:t>.</w:t>
+      <w:pPr>
+        <w:rPr>
+          <w:rFonts w:ascii="Arial" w:hAnsi="Arial" w:cs="Arial"/>
+        </w:rPr>
+      </w:pPr>
+      <w:r>
+        <w:rPr>
+          <w:rFonts w:ascii="Arial" w:hAnsi="Arial" w:cs="Arial"/>
+        </w:rPr>
+        <w:t>Write an ETL process to import the supplementary data to a new table in your Azure SQL DB.</w:t>
       </w:r>
     </w:p>
     <w:p>
       <w:pPr>
         <w:pStyle w:val="Heading4"/>
-      </w:pPr>
-      <w:r>
+        <w:rPr>
+          <w:rFonts w:ascii="Arial" w:hAnsi="Arial" w:cs="Arial"/>
+        </w:rPr>
+      </w:pPr>
+      <w:r>
+        <w:rPr>
+          <w:rFonts w:ascii="Arial" w:hAnsi="Arial" w:cs="Arial"/>
+        </w:rPr>
         <w:t>Questions:</w:t>
       </w:r>
     </w:p>
@@ -647,8 +907,14 @@
           <w:ilvl w:val="0"/>
           <w:numId w:val="10"/>
         </w:numPr>
-      </w:pPr>
-      <w:r>
+        <w:rPr>
+          <w:rFonts w:ascii="Arial" w:hAnsi="Arial" w:cs="Arial"/>
+        </w:rPr>
+      </w:pPr>
+      <w:r>
+        <w:rPr>
+          <w:rFonts w:ascii="Arial" w:hAnsi="Arial" w:cs="Arial"/>
+        </w:rPr>
         <w:t>Describe your approach.</w:t>
       </w:r>
     </w:p>
@@ -659,14 +925,26 @@
           <w:ilvl w:val="0"/>
           <w:numId w:val="10"/>
         </w:numPr>
-      </w:pPr>
-      <w:r>
+        <w:rPr>
+          <w:rFonts w:ascii="Arial" w:hAnsi="Arial" w:cs="Arial"/>
+        </w:rPr>
+      </w:pPr>
+      <w:r>
+        <w:rPr>
+          <w:rFonts w:ascii="Arial" w:hAnsi="Arial" w:cs="Arial"/>
+        </w:rPr>
         <w:t xml:space="preserve">What did you name the table? </w:t>
       </w:r>
       <w:r>
+        <w:rPr>
+          <w:rFonts w:ascii="Arial" w:hAnsi="Arial" w:cs="Arial"/>
+        </w:rPr>
         <w:t>Provide a</w:t>
       </w:r>
       <w:r>
+        <w:rPr>
+          <w:rFonts w:ascii="Arial" w:hAnsi="Arial" w:cs="Arial"/>
+        </w:rPr>
         <w:t xml:space="preserve"> screenshot of the table.</w:t>
       </w:r>
     </w:p>
@@ -677,16 +955,28 @@
           <w:ilvl w:val="0"/>
           <w:numId w:val="10"/>
         </w:numPr>
-      </w:pPr>
-      <w:r>
+        <w:rPr>
+          <w:rFonts w:ascii="Arial" w:hAnsi="Arial" w:cs="Arial"/>
+        </w:rPr>
+      </w:pPr>
+      <w:r>
+        <w:rPr>
+          <w:rFonts w:ascii="Arial" w:hAnsi="Arial" w:cs="Arial"/>
+        </w:rPr>
         <w:t>Join the supplementary data to the original data. Provide a screenshot of the output.</w:t>
       </w:r>
     </w:p>
     <w:p>
       <w:pPr>
         <w:pStyle w:val="Heading4"/>
-      </w:pPr>
-      <w:r>
+        <w:rPr>
+          <w:rFonts w:ascii="Arial" w:hAnsi="Arial" w:cs="Arial"/>
+        </w:rPr>
+      </w:pPr>
+      <w:r>
+        <w:rPr>
+          <w:rFonts w:ascii="Arial" w:hAnsi="Arial" w:cs="Arial"/>
+        </w:rPr>
         <w:t>Notes:</w:t>
       </w:r>
     </w:p>
@@ -697,24 +987,42 @@
           <w:ilvl w:val="0"/>
           <w:numId w:val="11"/>
         </w:numPr>
-      </w:pPr>
-      <w:r>
+        <w:rPr>
+          <w:rFonts w:ascii="Arial" w:hAnsi="Arial" w:cs="Arial"/>
+        </w:rPr>
+      </w:pPr>
+      <w:r>
+        <w:rPr>
+          <w:rFonts w:ascii="Arial" w:hAnsi="Arial" w:cs="Arial"/>
+        </w:rPr>
         <w:t>Hint: you can use SSIS with the Azure Features pack or Azure Data Factory v2</w:t>
       </w:r>
     </w:p>
     <w:p>
       <w:pPr>
         <w:pStyle w:val="Heading2"/>
-      </w:pPr>
-      <w:r>
+        <w:rPr>
+          <w:rFonts w:ascii="Arial" w:hAnsi="Arial" w:cs="Arial"/>
+        </w:rPr>
+      </w:pPr>
+      <w:r>
+        <w:rPr>
+          <w:rFonts w:ascii="Arial" w:hAnsi="Arial" w:cs="Arial"/>
+        </w:rPr>
         <w:t>Understand platform selection differences.</w:t>
       </w:r>
     </w:p>
     <w:p>
       <w:pPr>
         <w:pStyle w:val="Heading4"/>
-      </w:pPr>
-      <w:r>
+        <w:rPr>
+          <w:rFonts w:ascii="Arial" w:hAnsi="Arial" w:cs="Arial"/>
+        </w:rPr>
+      </w:pPr>
+      <w:r>
+        <w:rPr>
+          <w:rFonts w:ascii="Arial" w:hAnsi="Arial" w:cs="Arial"/>
+        </w:rPr>
         <w:t>Questions:</w:t>
       </w:r>
     </w:p>
@@ -725,8 +1033,14 @@
           <w:ilvl w:val="0"/>
           <w:numId w:val="7"/>
         </w:numPr>
-      </w:pPr>
-      <w:r>
+        <w:rPr>
+          <w:rFonts w:ascii="Arial" w:hAnsi="Arial" w:cs="Arial"/>
+        </w:rPr>
+      </w:pPr>
+      <w:r>
+        <w:rPr>
+          <w:rFonts w:ascii="Arial" w:hAnsi="Arial" w:cs="Arial"/>
+        </w:rPr>
         <w:t>What are the capability differences in using Azure DB vs. Azure SQL DW?</w:t>
       </w:r>
     </w:p>
@@ -737,8 +1051,14 @@
           <w:ilvl w:val="0"/>
           <w:numId w:val="7"/>
         </w:numPr>
-      </w:pPr>
-      <w:r>
+        <w:rPr>
+          <w:rFonts w:ascii="Arial" w:hAnsi="Arial" w:cs="Arial"/>
+        </w:rPr>
+      </w:pPr>
+      <w:r>
+        <w:rPr>
+          <w:rFonts w:ascii="Arial" w:hAnsi="Arial" w:cs="Arial"/>
+        </w:rPr>
         <w:t>What are the cost differences in using Azure DB vs. Azure SQL DW?</w:t>
       </w:r>
     </w:p>
@@ -749,8 +1069,14 @@
           <w:ilvl w:val="0"/>
           <w:numId w:val="7"/>
         </w:numPr>
-      </w:pPr>
-      <w:r>
+        <w:rPr>
+          <w:rFonts w:ascii="Arial" w:hAnsi="Arial" w:cs="Arial"/>
+        </w:rPr>
+      </w:pPr>
+      <w:r>
+        <w:rPr>
+          <w:rFonts w:ascii="Arial" w:hAnsi="Arial" w:cs="Arial"/>
+        </w:rPr>
         <w:t>What are the capability differences in using Azure Blob Storage vs. Azure Data Lake Store?</w:t>
       </w:r>
     </w:p>
@@ -761,14 +1087,20 @@
           <w:ilvl w:val="0"/>
           <w:numId w:val="7"/>
         </w:numPr>
-      </w:pPr>
-      <w:r>
+        <w:rPr>
+          <w:rFonts w:ascii="Arial" w:hAnsi="Arial" w:cs="Arial"/>
+        </w:rPr>
+      </w:pPr>
+      <w:r>
+        <w:rPr>
+          <w:rFonts w:ascii="Arial" w:hAnsi="Arial" w:cs="Arial"/>
+        </w:rPr>
         <w:t>What are the cost differences in using Azure Blob Storage vs. Azure Data Lake Store?</w:t>
       </w:r>
     </w:p>
     <w:sectPr>
-      <w:headerReference w:type="default" r:id="rId11"/>
-      <w:footerReference w:type="default" r:id="rId12"/>
+      <w:headerReference w:type="default" r:id="rId12"/>
+      <w:footerReference w:type="default" r:id="rId13"/>
       <w:pgSz w:w="12240" w:h="15840"/>
       <w:pgMar w:top="720" w:right="720" w:bottom="720" w:left="720" w:header="720" w:footer="720" w:gutter="0"/>
       <w:cols w:space="720"/>
@@ -816,7 +1148,7 @@
       <mc:AlternateContent>
         <mc:Choice Requires="wpg">
           <w:drawing>
-            <wp:anchor distT="0" distB="0" distL="114300" distR="114300" simplePos="0" relativeHeight="251659264" behindDoc="0" locked="0" layoutInCell="1" allowOverlap="1" wp14:anchorId="374B8A3B" wp14:editId="7E0D5135">
+            <wp:anchor distT="0" distB="0" distL="114300" distR="114300" simplePos="0" relativeHeight="251659264" behindDoc="0" locked="0" layoutInCell="1" allowOverlap="1" wp14:anchorId="374B8A3B" wp14:editId="1A57012D">
               <wp:simplePos x="0" y="0"/>
               <wp:positionH relativeFrom="page">
                 <wp:align>right</wp:align>
@@ -824,7 +1156,7 @@
               <wp:positionV relativeFrom="bottomMargin">
                 <wp:posOffset>101014</wp:posOffset>
               </wp:positionV>
-              <wp:extent cx="2681654" cy="424815"/>
+              <wp:extent cx="3367405" cy="424815"/>
               <wp:effectExtent l="0" t="0" r="0" b="0"/>
               <wp:wrapNone/>
               <wp:docPr id="164" name="Group 164"/>
@@ -836,7 +1168,7 @@
                     <wpg:grpSpPr>
                       <a:xfrm>
                         <a:off x="0" y="0"/>
-                        <a:ext cx="2681654" cy="424815"/>
+                        <a:ext cx="3367405" cy="424815"/>
                         <a:chOff x="228600" y="0"/>
                         <a:chExt cx="5943600" cy="424815"/>
                       </a:xfrm>
@@ -889,8 +1221,8 @@
                       <wps:cNvSpPr txBox="1"/>
                       <wps:spPr>
                         <a:xfrm>
-                          <a:off x="365010" y="9525"/>
-                          <a:ext cx="5578380" cy="415290"/>
+                          <a:off x="771755" y="9525"/>
+                          <a:ext cx="5171632" cy="415290"/>
                         </a:xfrm>
                         <a:prstGeom prst="rect">
                           <a:avLst/>
@@ -920,10 +1252,14 @@
                           <w:p>
                             <w:pPr>
                               <w:pStyle w:val="Header"/>
+                              <w:rPr>
+                                <w:rFonts w:ascii="Arial" w:hAnsi="Arial" w:cs="Arial"/>
+                              </w:rPr>
                             </w:pPr>
                             <w:sdt>
                               <w:sdtPr>
                                 <w:rPr>
+                                  <w:rFonts w:ascii="Arial" w:hAnsi="Arial" w:cs="Arial"/>
                                   <w:caps/>
                                   <w:color w:val="549E39" w:themeColor="accent1"/>
                                   <w:sz w:val="20"/>
@@ -938,6 +1274,7 @@
                               <w:sdtContent>
                                 <w:r>
                                   <w:rPr>
+                                    <w:rFonts w:ascii="Arial" w:hAnsi="Arial" w:cs="Arial"/>
                                     <w:caps/>
                                     <w:color w:val="549E39" w:themeColor="accent1"/>
                                     <w:sz w:val="20"/>
@@ -949,6 +1286,7 @@
                             </w:sdt>
                             <w:r>
                               <w:rPr>
+                                <w:rFonts w:ascii="Arial" w:hAnsi="Arial" w:cs="Arial"/>
                                 <w:caps/>
                                 <w:color w:val="808080" w:themeColor="background1" w:themeShade="80"/>
                                 <w:sz w:val="20"/>
@@ -958,6 +1296,9 @@
                             </w:r>
                             <w:sdt>
                               <w:sdtPr>
+                                <w:rPr>
+                                  <w:rFonts w:ascii="Arial" w:hAnsi="Arial" w:cs="Arial"/>
+                                </w:rPr>
                                 <w:id w:val="854851640"/>
                                 <w:docPartObj>
                                   <w:docPartGallery w:val="Page Numbers (Top of Page)"/>
@@ -971,19 +1312,32 @@
                               </w:sdtEndPr>
                               <w:sdtContent>
                                 <w:r>
+                                  <w:rPr>
+                                    <w:rFonts w:ascii="Arial" w:hAnsi="Arial" w:cs="Arial"/>
+                                  </w:rPr>
                                   <w:fldChar w:fldCharType="begin"/>
                                 </w:r>
                                 <w:r>
+                                  <w:rPr>
+                                    <w:rFonts w:ascii="Arial" w:hAnsi="Arial" w:cs="Arial"/>
+                                  </w:rPr>
                                   <w:instrText xml:space="preserve"> PAGE   \* MERGEFORMAT </w:instrText>
                                 </w:r>
                                 <w:r>
+                                  <w:rPr>
+                                    <w:rFonts w:ascii="Arial" w:hAnsi="Arial" w:cs="Arial"/>
+                                  </w:rPr>
                                   <w:fldChar w:fldCharType="separate"/>
                                 </w:r>
                                 <w:r>
+                                  <w:rPr>
+                                    <w:rFonts w:ascii="Arial" w:hAnsi="Arial" w:cs="Arial"/>
+                                  </w:rPr>
                                   <w:t>1</w:t>
                                 </w:r>
                                 <w:r>
                                   <w:rPr>
+                                    <w:rFonts w:ascii="Arial" w:hAnsi="Arial" w:cs="Arial"/>
                                     <w:noProof/>
                                   </w:rPr>
                                   <w:fldChar w:fldCharType="end"/>
@@ -999,9 +1353,13 @@
                                 <w:tab w:val="clear" w:pos="9360"/>
                               </w:tabs>
                               <w:jc w:val="right"/>
+                              <w:rPr>
+                                <w:rFonts w:ascii="Arial" w:hAnsi="Arial" w:cs="Arial"/>
+                              </w:rPr>
                             </w:pPr>
                             <w:r>
                               <w:rPr>
+                                <w:rFonts w:ascii="Arial" w:hAnsi="Arial" w:cs="Arial"/>
                                 <w:caps/>
                                 <w:color w:val="808080" w:themeColor="background1" w:themeShade="80"/>
                                 <w:sz w:val="20"/>
@@ -1012,6 +1370,7 @@
                             <w:sdt>
                               <w:sdtPr>
                                 <w:rPr>
+                                  <w:rFonts w:ascii="Arial" w:hAnsi="Arial" w:cs="Arial"/>
                                   <w:color w:val="808080" w:themeColor="background1" w:themeShade="80"/>
                                   <w:sz w:val="20"/>
                                   <w:szCs w:val="20"/>
@@ -1026,6 +1385,7 @@
                               <w:sdtContent>
                                 <w:r>
                                   <w:rPr>
+                                    <w:rFonts w:ascii="Arial" w:hAnsi="Arial" w:cs="Arial"/>
                                     <w:color w:val="808080" w:themeColor="background1" w:themeShade="80"/>
                                     <w:sz w:val="20"/>
                                     <w:szCs w:val="20"/>
@@ -1055,7 +1415,7 @@
         </mc:Choice>
         <mc:Fallback>
           <w:pict>
-            <v:group w14:anchorId="374B8A3B" id="Group 164" o:spid="_x0000_s1026" style="position:absolute;margin-left:159.95pt;margin-top:7.95pt;width:211.15pt;height:33.45pt;z-index:251659264;mso-position-horizontal:right;mso-position-horizontal-relative:page;mso-position-vertical-relative:bottom-margin-area;mso-width-relative:margin" coordorigin="2286" coordsize="59436,4248" o:gfxdata="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">
+            <v:group w14:anchorId="374B8A3B" id="Group 164" o:spid="_x0000_s1026" style="position:absolute;margin-left:213.95pt;margin-top:7.95pt;width:265.15pt;height:33.45pt;z-index:251659264;mso-position-horizontal:right;mso-position-horizontal-relative:page;mso-position-vertical-relative:bottom-margin-area;mso-width-relative:margin" coordorigin="2286" coordsize="59436,4248" o:gfxdata="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">
               <v:rect id="Rectangle 165" o:spid="_x0000_s1027" style="position:absolute;left:2286;width:59436;height:2743;visibility:visible;mso-wrap-style:square;v-text-anchor:middle" o:gfxdata="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" fillcolor="white [3212]" stroked="f" strokeweight="1pt">
                 <v:fill opacity="0"/>
               </v:rect>
@@ -1063,16 +1423,20 @@
                 <v:stroke joinstyle="miter"/>
                 <v:path gradientshapeok="t" o:connecttype="rect"/>
               </v:shapetype>
-              <v:shape id="Text Box 166" o:spid="_x0000_s1028" type="#_x0000_t202" style="position:absolute;left:3650;top:95;width:55783;height:4153;visibility:visible;mso-wrap-style:square;v-text-anchor:top" o:gfxdata="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" filled="f" stroked="f" strokeweight=".5pt">
+              <v:shape id="Text Box 166" o:spid="_x0000_s1028" type="#_x0000_t202" style="position:absolute;left:7717;top:95;width:51716;height:4153;visibility:visible;mso-wrap-style:square;v-text-anchor:top" o:gfxdata="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" filled="f" stroked="f" strokeweight=".5pt">
                 <v:textbox inset="0,,0">
                   <w:txbxContent>
                     <w:p>
                       <w:pPr>
                         <w:pStyle w:val="Header"/>
+                        <w:rPr>
+                          <w:rFonts w:ascii="Arial" w:hAnsi="Arial" w:cs="Arial"/>
+                        </w:rPr>
                       </w:pPr>
                       <w:sdt>
                         <w:sdtPr>
                           <w:rPr>
+                            <w:rFonts w:ascii="Arial" w:hAnsi="Arial" w:cs="Arial"/>
                             <w:caps/>
                             <w:color w:val="549E39" w:themeColor="accent1"/>
                             <w:sz w:val="20"/>
@@ -1087,6 +1451,7 @@
                         <w:sdtContent>
                           <w:r>
                             <w:rPr>
+                              <w:rFonts w:ascii="Arial" w:hAnsi="Arial" w:cs="Arial"/>
                               <w:caps/>
                               <w:color w:val="549E39" w:themeColor="accent1"/>
                               <w:sz w:val="20"/>
@@ -1098,6 +1463,7 @@
                       </w:sdt>
                       <w:r>
                         <w:rPr>
+                          <w:rFonts w:ascii="Arial" w:hAnsi="Arial" w:cs="Arial"/>
                           <w:caps/>
                           <w:color w:val="808080" w:themeColor="background1" w:themeShade="80"/>
                           <w:sz w:val="20"/>
@@ -1107,6 +1473,9 @@
                       </w:r>
                       <w:sdt>
                         <w:sdtPr>
+                          <w:rPr>
+                            <w:rFonts w:ascii="Arial" w:hAnsi="Arial" w:cs="Arial"/>
+                          </w:rPr>
                           <w:id w:val="854851640"/>
                           <w:docPartObj>
                             <w:docPartGallery w:val="Page Numbers (Top of Page)"/>
@@ -1120,19 +1489,32 @@
                         </w:sdtEndPr>
                         <w:sdtContent>
                           <w:r>
+                            <w:rPr>
+                              <w:rFonts w:ascii="Arial" w:hAnsi="Arial" w:cs="Arial"/>
+                            </w:rPr>
                             <w:fldChar w:fldCharType="begin"/>
                           </w:r>
                           <w:r>
+                            <w:rPr>
+                              <w:rFonts w:ascii="Arial" w:hAnsi="Arial" w:cs="Arial"/>
+                            </w:rPr>
                             <w:instrText xml:space="preserve"> PAGE   \* MERGEFORMAT </w:instrText>
                           </w:r>
                           <w:r>
+                            <w:rPr>
+                              <w:rFonts w:ascii="Arial" w:hAnsi="Arial" w:cs="Arial"/>
+                            </w:rPr>
                             <w:fldChar w:fldCharType="separate"/>
                           </w:r>
                           <w:r>
+                            <w:rPr>
+                              <w:rFonts w:ascii="Arial" w:hAnsi="Arial" w:cs="Arial"/>
+                            </w:rPr>
                             <w:t>1</w:t>
                           </w:r>
                           <w:r>
                             <w:rPr>
+                              <w:rFonts w:ascii="Arial" w:hAnsi="Arial" w:cs="Arial"/>
                               <w:noProof/>
                             </w:rPr>
                             <w:fldChar w:fldCharType="end"/>
@@ -1148,9 +1530,13 @@
                           <w:tab w:val="clear" w:pos="9360"/>
                         </w:tabs>
                         <w:jc w:val="right"/>
+                        <w:rPr>
+                          <w:rFonts w:ascii="Arial" w:hAnsi="Arial" w:cs="Arial"/>
+                        </w:rPr>
                       </w:pPr>
                       <w:r>
                         <w:rPr>
+                          <w:rFonts w:ascii="Arial" w:hAnsi="Arial" w:cs="Arial"/>
                           <w:caps/>
                           <w:color w:val="808080" w:themeColor="background1" w:themeShade="80"/>
                           <w:sz w:val="20"/>
@@ -1161,6 +1547,7 @@
                       <w:sdt>
                         <w:sdtPr>
                           <w:rPr>
+                            <w:rFonts w:ascii="Arial" w:hAnsi="Arial" w:cs="Arial"/>
                             <w:color w:val="808080" w:themeColor="background1" w:themeShade="80"/>
                             <w:sz w:val="20"/>
                             <w:szCs w:val="20"/>
@@ -1175,6 +1562,7 @@
                         <w:sdtContent>
                           <w:r>
                             <w:rPr>
+                              <w:rFonts w:ascii="Arial" w:hAnsi="Arial" w:cs="Arial"/>
                               <w:color w:val="808080" w:themeColor="background1" w:themeShade="80"/>
                               <w:sz w:val="20"/>
                               <w:szCs w:val="20"/>

</xml_diff>

<commit_message>
Add supplementary DP data, Update DP Pres
</commit_message>
<xml_diff>
--- a/2 - Data Platform/lab/LabAssignment_DataPlatform_DSBA6190.docx
+++ b/2 - Data Platform/lab/LabAssignment_DataPlatform_DSBA6190.docx
@@ -81,12 +81,16 @@
         </w:rPr>
         <w:t xml:space="preserve"> 1 per group</w:t>
       </w:r>
+      <w:bookmarkStart w:id="0" w:name="_GoBack"/>
+      <w:bookmarkEnd w:id="0"/>
     </w:p>
     <w:p>
       <w:pPr>
         <w:pStyle w:val="Heading2"/>
         <w:rPr>
           <w:rFonts w:ascii="Arial" w:hAnsi="Arial" w:cs="Arial"/>
+          <w:b/>
+          <w:color w:val="549E39" w:themeColor="accent1"/>
         </w:rPr>
       </w:pPr>
       <w:r>
@@ -238,6 +242,53 @@
     </w:p>
     <w:p>
       <w:pPr>
+        <w:pStyle w:val="ListParagraph"/>
+        <w:numPr>
+          <w:ilvl w:val="0"/>
+          <w:numId w:val="9"/>
+        </w:numPr>
+        <w:rPr>
+          <w:rFonts w:ascii="Arial" w:hAnsi="Arial" w:cs="Arial"/>
+        </w:rPr>
+      </w:pPr>
+      <w:r>
+        <w:rPr>
+          <w:rFonts w:ascii="Arial" w:hAnsi="Arial" w:cs="Arial"/>
+        </w:rPr>
+        <w:t xml:space="preserve">For additional help in creating an Azure SQL Database, check out the </w:t>
+      </w:r>
+      <w:proofErr w:type="spellStart"/>
+      <w:r>
+        <w:rPr>
+          <w:rFonts w:ascii="Arial" w:hAnsi="Arial" w:cs="Arial"/>
+        </w:rPr>
+        <w:t>Quickstart</w:t>
+      </w:r>
+      <w:proofErr w:type="spellEnd"/>
+      <w:r>
+        <w:rPr>
+          <w:rFonts w:ascii="Arial" w:hAnsi="Arial" w:cs="Arial"/>
+        </w:rPr>
+        <w:t xml:space="preserve"> </w:t>
+      </w:r>
+      <w:hyperlink r:id="rId8" w:history="1">
+        <w:r>
+          <w:rPr>
+            <w:rStyle w:val="Hyperlink"/>
+            <w:rFonts w:ascii="Arial" w:hAnsi="Arial" w:cs="Arial"/>
+          </w:rPr>
+          <w:t>here</w:t>
+        </w:r>
+      </w:hyperlink>
+      <w:r>
+        <w:rPr>
+          <w:rFonts w:ascii="Arial" w:hAnsi="Arial" w:cs="Arial"/>
+        </w:rPr>
+        <w:t>. (Don’t follow this explicitly as it uses different data, etc., but you can use it to see the steps.)</w:t>
+      </w:r>
+    </w:p>
+    <w:p>
+      <w:pPr>
         <w:pStyle w:val="Heading4"/>
         <w:rPr>
           <w:rFonts w:ascii="Arial" w:hAnsi="Arial" w:cs="Arial"/>
@@ -339,7 +390,7 @@
                     <pic:cNvPicPr/>
                   </pic:nvPicPr>
                   <pic:blipFill rotWithShape="1">
-                    <a:blip r:embed="rId8"/>
+                    <a:blip r:embed="rId9"/>
                     <a:srcRect t="15593" r="73077" b="6028"/>
                     <a:stretch/>
                   </pic:blipFill>
@@ -502,13 +553,12 @@
         </w:rPr>
         <w:t xml:space="preserve">Upload the </w:t>
       </w:r>
-      <w:hyperlink r:id="rId9" w:history="1">
+      <w:hyperlink r:id="rId10" w:history="1">
         <w:proofErr w:type="spellStart"/>
         <w:r>
           <w:rPr>
             <w:rStyle w:val="Hyperlink"/>
             <w:rFonts w:ascii="Arial" w:hAnsi="Arial" w:cs="Arial"/>
-            <w:b/>
             <w:i/>
           </w:rPr>
           <w:t>WideWorldImporters-Standard.bacpac</w:t>
@@ -594,7 +644,7 @@
                     <pic:cNvPicPr/>
                   </pic:nvPicPr>
                   <pic:blipFill rotWithShape="1">
-                    <a:blip r:embed="rId10"/>
+                    <a:blip r:embed="rId11"/>
                     <a:srcRect t="16005" r="77949" b="50769"/>
                     <a:stretch/>
                   </pic:blipFill>
@@ -676,105 +726,6 @@
         </w:rPr>
         <w:t xml:space="preserve">Using the instructions found </w:t>
       </w:r>
-      <w:hyperlink r:id="rId11" w:history="1">
-        <w:r>
-          <w:rPr>
-            <w:rStyle w:val="Hyperlink"/>
-            <w:rFonts w:ascii="Arial" w:hAnsi="Arial" w:cs="Arial"/>
-          </w:rPr>
-          <w:t>here</w:t>
-        </w:r>
-      </w:hyperlink>
-      <w:r>
-        <w:rPr>
-          <w:rFonts w:ascii="Arial" w:hAnsi="Arial" w:cs="Arial"/>
-        </w:rPr>
-        <w:t>, import the .</w:t>
-      </w:r>
-      <w:proofErr w:type="spellStart"/>
-      <w:r>
-        <w:rPr>
-          <w:rFonts w:ascii="Arial" w:hAnsi="Arial" w:cs="Arial"/>
-        </w:rPr>
-        <w:t>bacpac</w:t>
-      </w:r>
-      <w:proofErr w:type="spellEnd"/>
-      <w:r>
-        <w:rPr>
-          <w:rFonts w:ascii="Arial" w:hAnsi="Arial" w:cs="Arial"/>
-        </w:rPr>
-        <w:t xml:space="preserve"> file from your storage container as a new database.</w:t>
-      </w:r>
-    </w:p>
-    <w:p>
-      <w:pPr>
-        <w:pStyle w:val="Heading4"/>
-        <w:rPr>
-          <w:rFonts w:ascii="Arial" w:hAnsi="Arial" w:cs="Arial"/>
-        </w:rPr>
-      </w:pPr>
-      <w:r>
-        <w:rPr>
-          <w:rFonts w:ascii="Arial" w:hAnsi="Arial" w:cs="Arial"/>
-        </w:rPr>
-        <w:t>Notes:</w:t>
-      </w:r>
-    </w:p>
-    <w:p>
-      <w:pPr>
-        <w:pStyle w:val="ListParagraph"/>
-        <w:numPr>
-          <w:ilvl w:val="0"/>
-          <w:numId w:val="11"/>
-        </w:numPr>
-        <w:rPr>
-          <w:rFonts w:ascii="Arial" w:hAnsi="Arial" w:cs="Arial"/>
-        </w:rPr>
-      </w:pPr>
-      <w:r>
-        <w:rPr>
-          <w:rFonts w:ascii="Arial" w:hAnsi="Arial" w:cs="Arial"/>
-        </w:rPr>
-        <w:t>This will take a whil</w:t>
-      </w:r>
-      <w:r>
-        <w:rPr>
-          <w:rFonts w:ascii="Arial" w:hAnsi="Arial" w:cs="Arial"/>
-        </w:rPr>
-        <w:t>e. (Maybe up to 30mins.)</w:t>
-      </w:r>
-    </w:p>
-    <w:p>
-      <w:pPr>
-        <w:pStyle w:val="ListParagraph"/>
-        <w:numPr>
-          <w:ilvl w:val="0"/>
-          <w:numId w:val="11"/>
-        </w:numPr>
-        <w:rPr>
-          <w:rFonts w:ascii="Arial" w:hAnsi="Arial" w:cs="Arial"/>
-        </w:rPr>
-      </w:pPr>
-      <w:r>
-        <w:rPr>
-          <w:rFonts w:ascii="Arial" w:hAnsi="Arial" w:cs="Arial"/>
-        </w:rPr>
-        <w:t xml:space="preserve">You can read about the </w:t>
-      </w:r>
-      <w:proofErr w:type="spellStart"/>
-      <w:r>
-        <w:rPr>
-          <w:rFonts w:ascii="Arial" w:hAnsi="Arial" w:cs="Arial"/>
-        </w:rPr>
-        <w:t>WideWorld</w:t>
-      </w:r>
-      <w:proofErr w:type="spellEnd"/>
-      <w:r>
-        <w:rPr>
-          <w:rFonts w:ascii="Arial" w:hAnsi="Arial" w:cs="Arial"/>
-        </w:rPr>
-        <w:t xml:space="preserve"> Importers sample data </w:t>
-      </w:r>
       <w:hyperlink r:id="rId12" w:history="1">
         <w:r>
           <w:rPr>
@@ -788,6 +739,105 @@
         <w:rPr>
           <w:rFonts w:ascii="Arial" w:hAnsi="Arial" w:cs="Arial"/>
         </w:rPr>
+        <w:t>, import the .</w:t>
+      </w:r>
+      <w:proofErr w:type="spellStart"/>
+      <w:r>
+        <w:rPr>
+          <w:rFonts w:ascii="Arial" w:hAnsi="Arial" w:cs="Arial"/>
+        </w:rPr>
+        <w:t>bacpac</w:t>
+      </w:r>
+      <w:proofErr w:type="spellEnd"/>
+      <w:r>
+        <w:rPr>
+          <w:rFonts w:ascii="Arial" w:hAnsi="Arial" w:cs="Arial"/>
+        </w:rPr>
+        <w:t xml:space="preserve"> file from your storage container as a new database.</w:t>
+      </w:r>
+    </w:p>
+    <w:p>
+      <w:pPr>
+        <w:pStyle w:val="Heading4"/>
+        <w:rPr>
+          <w:rFonts w:ascii="Arial" w:hAnsi="Arial" w:cs="Arial"/>
+        </w:rPr>
+      </w:pPr>
+      <w:r>
+        <w:rPr>
+          <w:rFonts w:ascii="Arial" w:hAnsi="Arial" w:cs="Arial"/>
+        </w:rPr>
+        <w:t>Notes:</w:t>
+      </w:r>
+    </w:p>
+    <w:p>
+      <w:pPr>
+        <w:pStyle w:val="ListParagraph"/>
+        <w:numPr>
+          <w:ilvl w:val="0"/>
+          <w:numId w:val="11"/>
+        </w:numPr>
+        <w:rPr>
+          <w:rFonts w:ascii="Arial" w:hAnsi="Arial" w:cs="Arial"/>
+        </w:rPr>
+      </w:pPr>
+      <w:r>
+        <w:rPr>
+          <w:rFonts w:ascii="Arial" w:hAnsi="Arial" w:cs="Arial"/>
+        </w:rPr>
+        <w:t>This will take a whil</w:t>
+      </w:r>
+      <w:r>
+        <w:rPr>
+          <w:rFonts w:ascii="Arial" w:hAnsi="Arial" w:cs="Arial"/>
+        </w:rPr>
+        <w:t>e. (Maybe up to 30mins.)</w:t>
+      </w:r>
+    </w:p>
+    <w:p>
+      <w:pPr>
+        <w:pStyle w:val="ListParagraph"/>
+        <w:numPr>
+          <w:ilvl w:val="0"/>
+          <w:numId w:val="11"/>
+        </w:numPr>
+        <w:rPr>
+          <w:rFonts w:ascii="Arial" w:hAnsi="Arial" w:cs="Arial"/>
+        </w:rPr>
+      </w:pPr>
+      <w:r>
+        <w:rPr>
+          <w:rFonts w:ascii="Arial" w:hAnsi="Arial" w:cs="Arial"/>
+        </w:rPr>
+        <w:t xml:space="preserve">You can read about the </w:t>
+      </w:r>
+      <w:proofErr w:type="spellStart"/>
+      <w:r>
+        <w:rPr>
+          <w:rFonts w:ascii="Arial" w:hAnsi="Arial" w:cs="Arial"/>
+        </w:rPr>
+        <w:t>WideWorldImporters</w:t>
+      </w:r>
+      <w:proofErr w:type="spellEnd"/>
+      <w:r>
+        <w:rPr>
+          <w:rFonts w:ascii="Arial" w:hAnsi="Arial" w:cs="Arial"/>
+        </w:rPr>
+        <w:t xml:space="preserve"> sample data </w:t>
+      </w:r>
+      <w:hyperlink r:id="rId13" w:history="1">
+        <w:r>
+          <w:rPr>
+            <w:rStyle w:val="Hyperlink"/>
+            <w:rFonts w:ascii="Arial" w:hAnsi="Arial" w:cs="Arial"/>
+          </w:rPr>
+          <w:t>here</w:t>
+        </w:r>
+      </w:hyperlink>
+      <w:r>
+        <w:rPr>
+          <w:rFonts w:ascii="Arial" w:hAnsi="Arial" w:cs="Arial"/>
+        </w:rPr>
         <w:t>.</w:t>
       </w:r>
     </w:p>
@@ -849,6 +899,12 @@
         </w:rPr>
         <w:t>What are all the tables that exist in this database?</w:t>
       </w:r>
+      <w:r>
+        <w:rPr>
+          <w:rFonts w:ascii="Arial" w:hAnsi="Arial" w:cs="Arial"/>
+        </w:rPr>
+        <w:t xml:space="preserve"> (You can provide a screenshot as an answer.)</w:t>
+      </w:r>
     </w:p>
     <w:p>
       <w:pPr>
@@ -865,19 +921,25 @@
         <w:rPr>
           <w:rFonts w:ascii="Arial" w:hAnsi="Arial" w:cs="Arial"/>
         </w:rPr>
-        <w:t xml:space="preserve">Which table has the </w:t>
-      </w:r>
-      <w:r>
-        <w:rPr>
-          <w:rFonts w:ascii="Arial" w:hAnsi="Arial" w:cs="Arial"/>
-        </w:rPr>
-        <w:t>greatest</w:t>
-      </w:r>
-      <w:r>
-        <w:rPr>
-          <w:rFonts w:ascii="Arial" w:hAnsi="Arial" w:cs="Arial"/>
-        </w:rPr>
-        <w:t xml:space="preserve"> number of columns?</w:t>
+        <w:t>Which table might you find all the email address</w:t>
+      </w:r>
+      <w:r>
+        <w:rPr>
+          <w:rFonts w:ascii="Arial" w:hAnsi="Arial" w:cs="Arial"/>
+        </w:rPr>
+        <w:t>es for Wide World Importers’</w:t>
+      </w:r>
+      <w:r>
+        <w:rPr>
+          <w:rFonts w:ascii="Arial" w:hAnsi="Arial" w:cs="Arial"/>
+        </w:rPr>
+        <w:t xml:space="preserve"> and the other retailers’ </w:t>
+      </w:r>
+      <w:r>
+        <w:rPr>
+          <w:rFonts w:ascii="Arial" w:hAnsi="Arial" w:cs="Arial"/>
+        </w:rPr>
+        <w:t>employees?</w:t>
       </w:r>
     </w:p>
     <w:p>
@@ -895,10 +957,61 @@
         <w:rPr>
           <w:rFonts w:ascii="Arial" w:hAnsi="Arial" w:cs="Arial"/>
         </w:rPr>
-        <w:t>Which table has the most records?</w:t>
-      </w:r>
-      <w:bookmarkStart w:id="0" w:name="_GoBack"/>
-      <w:bookmarkEnd w:id="0"/>
+        <w:t xml:space="preserve">Using the </w:t>
+      </w:r>
+      <w:r>
+        <w:rPr>
+          <w:rFonts w:ascii="Consolas" w:hAnsi="Consolas" w:cs="Consolas"/>
+          <w:color w:val="000000"/>
+          <w:sz w:val="19"/>
+          <w:szCs w:val="19"/>
+        </w:rPr>
+        <w:t>[Website</w:t>
+      </w:r>
+      <w:proofErr w:type="gramStart"/>
+      <w:r>
+        <w:rPr>
+          <w:rFonts w:ascii="Consolas" w:hAnsi="Consolas" w:cs="Consolas"/>
+          <w:color w:val="000000"/>
+          <w:sz w:val="19"/>
+          <w:szCs w:val="19"/>
+        </w:rPr>
+        <w:t>]</w:t>
+      </w:r>
+      <w:r>
+        <w:rPr>
+          <w:rFonts w:ascii="Consolas" w:hAnsi="Consolas" w:cs="Consolas"/>
+          <w:color w:val="808080"/>
+          <w:sz w:val="19"/>
+          <w:szCs w:val="19"/>
+        </w:rPr>
+        <w:t>.</w:t>
+      </w:r>
+      <w:r>
+        <w:rPr>
+          <w:rFonts w:ascii="Consolas" w:hAnsi="Consolas" w:cs="Consolas"/>
+          <w:color w:val="000000"/>
+          <w:sz w:val="19"/>
+          <w:szCs w:val="19"/>
+        </w:rPr>
+        <w:t>[</w:t>
+      </w:r>
+      <w:proofErr w:type="gramEnd"/>
+      <w:r>
+        <w:rPr>
+          <w:rFonts w:ascii="Consolas" w:hAnsi="Consolas" w:cs="Consolas"/>
+          <w:color w:val="000000"/>
+          <w:sz w:val="19"/>
+          <w:szCs w:val="19"/>
+        </w:rPr>
+        <w:t>Suppliers]</w:t>
+      </w:r>
+      <w:r>
+        <w:rPr>
+          <w:rFonts w:ascii="Arial" w:hAnsi="Arial" w:cs="Arial"/>
+        </w:rPr>
+        <w:t xml:space="preserve"> view, how many suppliers are from San Francisco?</w:t>
+      </w:r>
     </w:p>
     <w:p>
       <w:pPr>
@@ -934,15 +1047,84 @@
     </w:p>
     <w:p>
       <w:pPr>
-        <w:rPr>
-          <w:rFonts w:ascii="Arial" w:hAnsi="Arial" w:cs="Arial"/>
-        </w:rPr>
-      </w:pPr>
-      <w:r>
-        <w:rPr>
-          <w:rFonts w:ascii="Arial" w:hAnsi="Arial" w:cs="Arial"/>
-        </w:rPr>
-        <w:t>Write an ETL process to import the supplementary data to a new table in your Azure SQL DB.</w:t>
+        <w:spacing w:after="0"/>
+        <w:rPr>
+          <w:rFonts w:ascii="Arial" w:hAnsi="Arial" w:cs="Arial"/>
+          <w:b/>
+          <w:color w:val="549E39" w:themeColor="accent1"/>
+        </w:rPr>
+      </w:pPr>
+      <w:r>
+        <w:rPr>
+          <w:rFonts w:ascii="Arial" w:hAnsi="Arial" w:cs="Arial"/>
+        </w:rPr>
+        <w:t xml:space="preserve">Write an ETL process to import the </w:t>
+      </w:r>
+      <w:hyperlink r:id="rId14" w:history="1">
+        <w:r>
+          <w:rPr>
+            <w:rStyle w:val="Hyperlink"/>
+            <w:rFonts w:ascii="Arial" w:hAnsi="Arial" w:cs="Arial"/>
+          </w:rPr>
+          <w:t>supplementary data</w:t>
+        </w:r>
+      </w:hyperlink>
+      <w:r>
+        <w:rPr>
+          <w:rFonts w:ascii="Arial" w:hAnsi="Arial" w:cs="Arial"/>
+        </w:rPr>
+        <w:t xml:space="preserve"> to a new table in your Azure SQL DB.</w:t>
+      </w:r>
+      <w:r>
+        <w:rPr>
+          <w:rFonts w:ascii="Arial" w:hAnsi="Arial" w:cs="Arial"/>
+        </w:rPr>
+        <w:t xml:space="preserve"> </w:t>
+      </w:r>
+      <w:r>
+        <w:rPr>
+          <w:rFonts w:ascii="Arial" w:hAnsi="Arial" w:cs="Arial"/>
+          <w:b/>
+          <w:color w:val="549E39" w:themeColor="accent1"/>
+        </w:rPr>
+        <w:t>●</w:t>
+      </w:r>
+    </w:p>
+    <w:p>
+      <w:pPr>
+        <w:rPr>
+          <w:rFonts w:ascii="Arial" w:hAnsi="Arial" w:cs="Arial"/>
+        </w:rPr>
+      </w:pPr>
+      <w:r>
+        <w:rPr>
+          <w:rFonts w:ascii="Arial" w:hAnsi="Arial" w:cs="Arial"/>
+        </w:rPr>
+        <w:t>Y</w:t>
+      </w:r>
+      <w:r>
+        <w:rPr>
+          <w:rFonts w:ascii="Arial" w:hAnsi="Arial" w:cs="Arial"/>
+        </w:rPr>
+        <w:t>ou can use SSIS with the Azure Features pack or Azure Data Factory v2</w:t>
+      </w:r>
+      <w:r>
+        <w:rPr>
+          <w:rFonts w:ascii="Arial" w:hAnsi="Arial" w:cs="Arial"/>
+        </w:rPr>
+        <w:t xml:space="preserve"> or </w:t>
+      </w:r>
+      <w:r>
+        <w:rPr>
+          <w:rFonts w:ascii="Arial" w:hAnsi="Arial" w:cs="Arial"/>
+        </w:rPr>
+        <w:t>an</w:t>
+      </w:r>
+      <w:r>
+        <w:rPr>
+          <w:rFonts w:ascii="Arial" w:hAnsi="Arial" w:cs="Arial"/>
+        </w:rPr>
+        <w:t>other method you know how to use.</w:t>
       </w:r>
     </w:p>
     <w:p>
@@ -976,6 +1158,12 @@
         </w:rPr>
         <w:t>Describe your approach.</w:t>
       </w:r>
+      <w:r>
+        <w:rPr>
+          <w:rFonts w:ascii="Arial" w:hAnsi="Arial" w:cs="Arial"/>
+        </w:rPr>
+        <w:t xml:space="preserve"> (Provide screenshots if possible.)</w:t>
+      </w:r>
     </w:p>
     <w:p>
       <w:pPr>
@@ -1022,39 +1210,84 @@
         <w:rPr>
           <w:rFonts w:ascii="Arial" w:hAnsi="Arial" w:cs="Arial"/>
         </w:rPr>
-        <w:t>Join the supplementary data to the original data. Provide a screenshot of the output.</w:t>
-      </w:r>
-    </w:p>
-    <w:p>
-      <w:pPr>
-        <w:pStyle w:val="Heading4"/>
-        <w:rPr>
-          <w:rFonts w:ascii="Arial" w:hAnsi="Arial" w:cs="Arial"/>
-        </w:rPr>
-      </w:pPr>
-      <w:r>
-        <w:rPr>
-          <w:rFonts w:ascii="Arial" w:hAnsi="Arial" w:cs="Arial"/>
-        </w:rPr>
-        <w:t>Notes:</w:t>
-      </w:r>
-    </w:p>
-    <w:p>
-      <w:pPr>
-        <w:pStyle w:val="ListParagraph"/>
-        <w:numPr>
-          <w:ilvl w:val="0"/>
-          <w:numId w:val="11"/>
-        </w:numPr>
-        <w:rPr>
-          <w:rFonts w:ascii="Arial" w:hAnsi="Arial" w:cs="Arial"/>
-        </w:rPr>
-      </w:pPr>
-      <w:r>
-        <w:rPr>
-          <w:rFonts w:ascii="Arial" w:hAnsi="Arial" w:cs="Arial"/>
-        </w:rPr>
-        <w:t>Hint: you can use SSIS with the Azure Features pack or Azure Data Factory v2</w:t>
+        <w:t>Inner j</w:t>
+      </w:r>
+      <w:r>
+        <w:rPr>
+          <w:rFonts w:ascii="Arial" w:hAnsi="Arial" w:cs="Arial"/>
+        </w:rPr>
+        <w:t xml:space="preserve">oin the supplementary data to the </w:t>
+      </w:r>
+      <w:r>
+        <w:rPr>
+          <w:rFonts w:ascii="Consolas" w:hAnsi="Consolas" w:cs="Consolas"/>
+          <w:color w:val="000000"/>
+          <w:sz w:val="19"/>
+          <w:szCs w:val="19"/>
+        </w:rPr>
+        <w:t>[Application</w:t>
+      </w:r>
+      <w:proofErr w:type="gramStart"/>
+      <w:r>
+        <w:rPr>
+          <w:rFonts w:ascii="Consolas" w:hAnsi="Consolas" w:cs="Consolas"/>
+          <w:color w:val="000000"/>
+          <w:sz w:val="19"/>
+          <w:szCs w:val="19"/>
+        </w:rPr>
+        <w:t>]</w:t>
+      </w:r>
+      <w:r>
+        <w:rPr>
+          <w:rFonts w:ascii="Consolas" w:hAnsi="Consolas" w:cs="Consolas"/>
+          <w:color w:val="808080"/>
+          <w:sz w:val="19"/>
+          <w:szCs w:val="19"/>
+        </w:rPr>
+        <w:t>.</w:t>
+      </w:r>
+      <w:r>
+        <w:rPr>
+          <w:rFonts w:ascii="Consolas" w:hAnsi="Consolas" w:cs="Consolas"/>
+          <w:color w:val="000000"/>
+          <w:sz w:val="19"/>
+          <w:szCs w:val="19"/>
+        </w:rPr>
+        <w:t>[</w:t>
+      </w:r>
+      <w:proofErr w:type="gramEnd"/>
+      <w:r>
+        <w:rPr>
+          <w:rFonts w:ascii="Consolas" w:hAnsi="Consolas" w:cs="Consolas"/>
+          <w:color w:val="000000"/>
+          <w:sz w:val="19"/>
+          <w:szCs w:val="19"/>
+        </w:rPr>
+        <w:t>People]</w:t>
+      </w:r>
+      <w:r>
+        <w:rPr>
+          <w:rFonts w:ascii="Arial" w:hAnsi="Arial" w:cs="Arial"/>
+        </w:rPr>
+        <w:t xml:space="preserve"> </w:t>
+      </w:r>
+      <w:r>
+        <w:rPr>
+          <w:rFonts w:ascii="Arial" w:hAnsi="Arial" w:cs="Arial"/>
+        </w:rPr>
+        <w:t>table</w:t>
+      </w:r>
+      <w:r>
+        <w:rPr>
+          <w:rFonts w:ascii="Arial" w:hAnsi="Arial" w:cs="Arial"/>
+        </w:rPr>
+        <w:t xml:space="preserve">. </w:t>
+      </w:r>
+      <w:r>
+        <w:rPr>
+          <w:rFonts w:ascii="Arial" w:hAnsi="Arial" w:cs="Arial"/>
+        </w:rPr>
+        <w:t>What’s the email address for the person who has the highest bonus? Provide a screenshot of the table output.</w:t>
       </w:r>
     </w:p>
     <w:p>
@@ -1068,7 +1301,13 @@
         <w:rPr>
           <w:rFonts w:ascii="Arial" w:hAnsi="Arial" w:cs="Arial"/>
         </w:rPr>
-        <w:t>Understand platform selection differences.</w:t>
+        <w:t xml:space="preserve">Understand </w:t>
+      </w:r>
+      <w:r>
+        <w:rPr>
+          <w:rFonts w:ascii="Arial" w:hAnsi="Arial" w:cs="Arial"/>
+        </w:rPr>
+        <w:t>Database vs. Data Warehouse Differences</w:t>
       </w:r>
     </w:p>
     <w:p>
@@ -1100,7 +1339,7 @@
         <w:rPr>
           <w:rFonts w:ascii="Arial" w:hAnsi="Arial" w:cs="Arial"/>
         </w:rPr>
-        <w:t>What are the capability differences in using Azure DB vs. Azure SQL DW?</w:t>
+        <w:t>If you were asked to create a database or data warehouse for reporting purposes, which would you choose to create and why? The database or data warehouse will have to pull in data from multiple different systems and be focused on getting large amounts of data aggregated for enterprise-level reports.</w:t>
       </w:r>
     </w:p>
     <w:p>
@@ -1118,7 +1357,35 @@
         <w:rPr>
           <w:rFonts w:ascii="Arial" w:hAnsi="Arial" w:cs="Arial"/>
         </w:rPr>
-        <w:t>What are the cost differences in using Azure DB vs. Azure SQL DW?</w:t>
+        <w:t>What is/are the difference(s) between a star schema and a snowflake schema in a data warehouse?</w:t>
+      </w:r>
+    </w:p>
+    <w:p>
+      <w:pPr>
+        <w:pStyle w:val="Heading2"/>
+        <w:rPr>
+          <w:rFonts w:ascii="Arial" w:hAnsi="Arial" w:cs="Arial"/>
+        </w:rPr>
+      </w:pPr>
+      <w:r>
+        <w:rPr>
+          <w:rFonts w:ascii="Arial" w:hAnsi="Arial" w:cs="Arial"/>
+        </w:rPr>
+        <w:t>Understand platform selection differences.</w:t>
+      </w:r>
+    </w:p>
+    <w:p>
+      <w:pPr>
+        <w:pStyle w:val="Heading4"/>
+        <w:rPr>
+          <w:rFonts w:ascii="Arial" w:hAnsi="Arial" w:cs="Arial"/>
+        </w:rPr>
+      </w:pPr>
+      <w:r>
+        <w:rPr>
+          <w:rFonts w:ascii="Arial" w:hAnsi="Arial" w:cs="Arial"/>
+        </w:rPr>
+        <w:t>Questions:</w:t>
       </w:r>
     </w:p>
     <w:p>
@@ -1126,7 +1393,7 @@
         <w:pStyle w:val="ListParagraph"/>
         <w:numPr>
           <w:ilvl w:val="0"/>
-          <w:numId w:val="7"/>
+          <w:numId w:val="13"/>
         </w:numPr>
         <w:rPr>
           <w:rFonts w:ascii="Arial" w:hAnsi="Arial" w:cs="Arial"/>
@@ -1136,7 +1403,7 @@
         <w:rPr>
           <w:rFonts w:ascii="Arial" w:hAnsi="Arial" w:cs="Arial"/>
         </w:rPr>
-        <w:t>What are the capability differences in using Azure Blob Storage vs. Azure Data Lake Store?</w:t>
+        <w:t>What are the capability differences in using Azure DB vs. Azure SQL DW?</w:t>
       </w:r>
     </w:p>
     <w:p>
@@ -1144,7 +1411,7 @@
         <w:pStyle w:val="ListParagraph"/>
         <w:numPr>
           <w:ilvl w:val="0"/>
-          <w:numId w:val="7"/>
+          <w:numId w:val="13"/>
         </w:numPr>
         <w:rPr>
           <w:rFonts w:ascii="Arial" w:hAnsi="Arial" w:cs="Arial"/>
@@ -1154,12 +1421,260 @@
         <w:rPr>
           <w:rFonts w:ascii="Arial" w:hAnsi="Arial" w:cs="Arial"/>
         </w:rPr>
+        <w:t>What are the cost differences in using Azure DB vs. Azure SQL DW?</w:t>
+      </w:r>
+    </w:p>
+    <w:p>
+      <w:pPr>
+        <w:pStyle w:val="ListParagraph"/>
+        <w:numPr>
+          <w:ilvl w:val="0"/>
+          <w:numId w:val="13"/>
+        </w:numPr>
+        <w:rPr>
+          <w:rFonts w:ascii="Arial" w:hAnsi="Arial" w:cs="Arial"/>
+        </w:rPr>
+      </w:pPr>
+      <w:r>
+        <w:rPr>
+          <w:rFonts w:ascii="Arial" w:hAnsi="Arial" w:cs="Arial"/>
+        </w:rPr>
+        <w:t>What are the capability differences in using Azure Blob Storage vs. Azure Data Lake Store?</w:t>
+      </w:r>
+    </w:p>
+    <w:p>
+      <w:pPr>
+        <w:pStyle w:val="ListParagraph"/>
+        <w:numPr>
+          <w:ilvl w:val="0"/>
+          <w:numId w:val="13"/>
+        </w:numPr>
+        <w:rPr>
+          <w:rFonts w:ascii="Arial" w:hAnsi="Arial" w:cs="Arial"/>
+        </w:rPr>
+      </w:pPr>
+      <w:r>
+        <w:rPr>
+          <w:rFonts w:ascii="Arial" w:hAnsi="Arial" w:cs="Arial"/>
+        </w:rPr>
         <w:t>What are the cost differences in using Azure Blob Storage vs. Azure Data Lake Store?</w:t>
       </w:r>
     </w:p>
+    <w:p>
+      <w:pPr>
+        <w:pStyle w:val="Heading2"/>
+        <w:rPr>
+          <w:rFonts w:ascii="Arial" w:hAnsi="Arial" w:cs="Arial"/>
+        </w:rPr>
+      </w:pPr>
+      <w:r>
+        <w:rPr>
+          <w:rFonts w:ascii="Arial" w:hAnsi="Arial" w:cs="Arial"/>
+        </w:rPr>
+        <w:t>Industry Use Case</w:t>
+      </w:r>
+    </w:p>
+    <w:p>
+      <w:pPr>
+        <w:rPr>
+          <w:rFonts w:ascii="Arial" w:hAnsi="Arial" w:cs="Arial"/>
+        </w:rPr>
+      </w:pPr>
+      <w:r>
+        <w:rPr>
+          <w:rFonts w:ascii="Arial" w:hAnsi="Arial" w:cs="Arial"/>
+          <w:i/>
+        </w:rPr>
+        <w:t>University Supplies Corporation</w:t>
+      </w:r>
+      <w:r>
+        <w:rPr>
+          <w:rFonts w:ascii="Arial" w:hAnsi="Arial" w:cs="Arial"/>
+        </w:rPr>
+        <w:t xml:space="preserve"> needs to create a data backend for their ordering system. </w:t>
+      </w:r>
+      <w:r>
+        <w:rPr>
+          <w:rFonts w:ascii="Arial" w:hAnsi="Arial" w:cs="Arial"/>
+        </w:rPr>
+        <w:t xml:space="preserve">Their system will need to be fast and return data back to the user while placing orders through their website. </w:t>
+      </w:r>
+      <w:r>
+        <w:rPr>
+          <w:rFonts w:ascii="Arial" w:hAnsi="Arial" w:cs="Arial"/>
+          <w:i/>
+        </w:rPr>
+        <w:t>University Supplies Corporation</w:t>
+      </w:r>
+      <w:r>
+        <w:rPr>
+          <w:rFonts w:ascii="Arial" w:hAnsi="Arial" w:cs="Arial"/>
+        </w:rPr>
+        <w:t xml:space="preserve"> has location </w:t>
+      </w:r>
+      <w:proofErr w:type="gramStart"/>
+      <w:r>
+        <w:rPr>
+          <w:rFonts w:ascii="Arial" w:hAnsi="Arial" w:cs="Arial"/>
+        </w:rPr>
+        <w:t>all across</w:t>
+      </w:r>
+      <w:proofErr w:type="gramEnd"/>
+      <w:r>
+        <w:rPr>
+          <w:rFonts w:ascii="Arial" w:hAnsi="Arial" w:cs="Arial"/>
+        </w:rPr>
+        <w:t xml:space="preserve"> the United States, but their current</w:t>
+      </w:r>
+      <w:r>
+        <w:rPr>
+          <w:rFonts w:ascii="Arial" w:hAnsi="Arial" w:cs="Arial"/>
+        </w:rPr>
+        <w:t xml:space="preserve"> website and ordering system is hosted on Azure in the West Central US region.</w:t>
+      </w:r>
+    </w:p>
+    <w:p>
+      <w:pPr>
+        <w:pStyle w:val="Heading4"/>
+        <w:rPr>
+          <w:rFonts w:ascii="Arial" w:hAnsi="Arial" w:cs="Arial"/>
+        </w:rPr>
+      </w:pPr>
+      <w:r>
+        <w:rPr>
+          <w:rFonts w:ascii="Arial" w:hAnsi="Arial" w:cs="Arial"/>
+        </w:rPr>
+        <w:t>Questions:</w:t>
+      </w:r>
+    </w:p>
+    <w:p>
+      <w:pPr>
+        <w:pStyle w:val="ListParagraph"/>
+        <w:numPr>
+          <w:ilvl w:val="0"/>
+          <w:numId w:val="12"/>
+        </w:numPr>
+        <w:rPr>
+          <w:rFonts w:ascii="Arial" w:hAnsi="Arial" w:cs="Arial"/>
+        </w:rPr>
+      </w:pPr>
+      <w:r>
+        <w:rPr>
+          <w:rFonts w:ascii="Arial" w:hAnsi="Arial" w:cs="Arial"/>
+        </w:rPr>
+        <w:t xml:space="preserve">Would you recommend </w:t>
+      </w:r>
+      <w:r>
+        <w:rPr>
+          <w:rFonts w:ascii="Arial" w:hAnsi="Arial" w:cs="Arial"/>
+          <w:i/>
+        </w:rPr>
+        <w:t>University Supplies Corporation</w:t>
+      </w:r>
+      <w:r>
+        <w:rPr>
+          <w:rFonts w:ascii="Arial" w:hAnsi="Arial" w:cs="Arial"/>
+        </w:rPr>
+        <w:t xml:space="preserve"> create a database or a data warehouse? Why?</w:t>
+      </w:r>
+    </w:p>
+    <w:p>
+      <w:pPr>
+        <w:pStyle w:val="ListParagraph"/>
+        <w:numPr>
+          <w:ilvl w:val="0"/>
+          <w:numId w:val="12"/>
+        </w:numPr>
+        <w:rPr>
+          <w:rFonts w:ascii="Arial" w:hAnsi="Arial" w:cs="Arial"/>
+        </w:rPr>
+      </w:pPr>
+      <w:r>
+        <w:rPr>
+          <w:rFonts w:ascii="Arial" w:hAnsi="Arial" w:cs="Arial"/>
+        </w:rPr>
+        <w:t xml:space="preserve">Would you recommend </w:t>
+      </w:r>
+      <w:r>
+        <w:rPr>
+          <w:rFonts w:ascii="Arial" w:hAnsi="Arial" w:cs="Arial"/>
+          <w:i/>
+        </w:rPr>
+        <w:t>University Supplies Corporation</w:t>
+      </w:r>
+      <w:r>
+        <w:rPr>
+          <w:rFonts w:ascii="Arial" w:hAnsi="Arial" w:cs="Arial"/>
+        </w:rPr>
+        <w:t xml:space="preserve"> use Azure SQL DB or Azure SQL DW? Why?</w:t>
+      </w:r>
+    </w:p>
+    <w:p>
+      <w:pPr>
+        <w:pStyle w:val="ListParagraph"/>
+        <w:numPr>
+          <w:ilvl w:val="0"/>
+          <w:numId w:val="12"/>
+        </w:numPr>
+        <w:rPr>
+          <w:rFonts w:ascii="Arial" w:hAnsi="Arial" w:cs="Arial"/>
+        </w:rPr>
+      </w:pPr>
+      <w:r>
+        <w:rPr>
+          <w:rFonts w:ascii="Arial" w:hAnsi="Arial" w:cs="Arial"/>
+        </w:rPr>
+        <w:t>Which region would you provision the Azure SQL DB/DW? (Bonus: Are there any considerations or capability limitations for choosing this region?)</w:t>
+      </w:r>
+    </w:p>
+    <w:p>
+      <w:pPr>
+        <w:pStyle w:val="ListParagraph"/>
+        <w:numPr>
+          <w:ilvl w:val="0"/>
+          <w:numId w:val="12"/>
+        </w:numPr>
+        <w:rPr>
+          <w:rFonts w:ascii="Arial" w:hAnsi="Arial" w:cs="Arial"/>
+        </w:rPr>
+      </w:pPr>
+      <w:r>
+        <w:rPr>
+          <w:rFonts w:ascii="Arial" w:hAnsi="Arial" w:cs="Arial"/>
+        </w:rPr>
+        <w:t xml:space="preserve">If </w:t>
+      </w:r>
+      <w:r>
+        <w:rPr>
+          <w:rFonts w:ascii="Arial" w:hAnsi="Arial" w:cs="Arial"/>
+          <w:i/>
+        </w:rPr>
+        <w:t>University Supplies Corporation</w:t>
+      </w:r>
+      <w:r>
+        <w:rPr>
+          <w:rFonts w:ascii="Arial" w:hAnsi="Arial" w:cs="Arial"/>
+        </w:rPr>
+        <w:t xml:space="preserve"> is expecting to house ~500GB of data in the database/data warehouse, how much would you expect for that service to cost them per month? List all your assumptions like the number of </w:t>
+      </w:r>
+      <w:proofErr w:type="spellStart"/>
+      <w:r>
+        <w:rPr>
+          <w:rFonts w:ascii="Arial" w:hAnsi="Arial" w:cs="Arial"/>
+        </w:rPr>
+        <w:t>vCores</w:t>
+      </w:r>
+      <w:proofErr w:type="spellEnd"/>
+      <w:r>
+        <w:rPr>
+          <w:rFonts w:ascii="Arial" w:hAnsi="Arial" w:cs="Arial"/>
+        </w:rPr>
+        <w:t>, Billing Option, Backup Option, etc.</w:t>
+      </w:r>
+    </w:p>
     <w:sectPr>
-      <w:headerReference w:type="default" r:id="rId13"/>
-      <w:footerReference w:type="default" r:id="rId14"/>
+      <w:headerReference w:type="default" r:id="rId15"/>
+      <w:footerReference w:type="default" r:id="rId16"/>
       <w:pgSz w:w="12240" w:h="15840"/>
       <w:pgMar w:top="720" w:right="720" w:bottom="720" w:left="720" w:header="720" w:footer="720" w:gutter="0"/>
       <w:cols w:space="720"/>
@@ -1509,6 +2024,7 @@
                           <w:dataBinding w:prefixMappings="xmlns:ns0='http://purl.org/dc/elements/1.1/' xmlns:ns1='http://schemas.openxmlformats.org/package/2006/metadata/core-properties' " w:xpath="/ns1:coreProperties[1]/ns0:title[1]" w:storeItemID="{6C3C8BC8-F283-45AE-878A-BAB7291924A1}"/>
                           <w:text/>
                         </w:sdtPr>
+                        <w:sdtEndPr/>
                         <w:sdtContent>
                           <w:r>
                             <w:rPr>
@@ -1620,6 +2136,7 @@
                           <w:dataBinding w:prefixMappings="xmlns:ns0='http://purl.org/dc/elements/1.1/' xmlns:ns1='http://schemas.openxmlformats.org/package/2006/metadata/core-properties' " w:xpath="/ns1:coreProperties[1]/ns0:subject[1]" w:storeItemID="{6C3C8BC8-F283-45AE-878A-BAB7291924A1}"/>
                           <w:text/>
                         </w:sdtPr>
+                        <w:sdtEndPr/>
                         <w:sdtContent>
                           <w:r>
                             <w:rPr>
@@ -1677,7 +2194,55 @@
     <w:pPr>
       <w:pStyle w:val="Header"/>
       <w:jc w:val="right"/>
+      <w:rPr>
+        <w:rFonts w:ascii="Arial" w:hAnsi="Arial" w:cs="Arial"/>
+      </w:rPr>
     </w:pPr>
+    <w:r>
+      <w:rPr>
+        <w:rFonts w:ascii="Arial" w:hAnsi="Arial" w:cs="Arial"/>
+      </w:rPr>
+      <w:t>Name:</w:t>
+    </w:r>
+    <w:r>
+      <w:rPr>
+        <w:rFonts w:ascii="Arial" w:hAnsi="Arial" w:cs="Arial"/>
+      </w:rPr>
+      <w:t xml:space="preserve">  </w:t>
+    </w:r>
+    <w:r>
+      <w:rPr>
+        <w:rFonts w:ascii="Arial" w:hAnsi="Arial" w:cs="Arial"/>
+      </w:rPr>
+      <w:t>________________</w:t>
+    </w:r>
+  </w:p>
+  <w:p>
+    <w:pPr>
+      <w:pStyle w:val="Header"/>
+      <w:jc w:val="right"/>
+      <w:rPr>
+        <w:rFonts w:ascii="Arial" w:hAnsi="Arial" w:cs="Arial"/>
+      </w:rPr>
+    </w:pPr>
+    <w:r>
+      <w:rPr>
+        <w:rFonts w:ascii="Arial" w:hAnsi="Arial" w:cs="Arial"/>
+      </w:rPr>
+      <w:t>Student ID:</w:t>
+    </w:r>
+    <w:r>
+      <w:rPr>
+        <w:rFonts w:ascii="Arial" w:hAnsi="Arial" w:cs="Arial"/>
+      </w:rPr>
+      <w:t xml:space="preserve"> </w:t>
+    </w:r>
+    <w:r>
+      <w:rPr>
+        <w:rFonts w:ascii="Arial" w:hAnsi="Arial" w:cs="Arial"/>
+      </w:rPr>
+      <w:t>_____________</w:t>
+    </w:r>
   </w:p>
 </w:hdr>
 </file>
@@ -2142,6 +2707,92 @@
     </w:lvl>
   </w:abstractNum>
   <w:abstractNum w:abstractNumId="5" w15:restartNumberingAfterBreak="0">
+    <w:nsid w:val="353A39C2"/>
+    <w:multiLevelType w:val="hybridMultilevel"/>
+    <w:tmpl w:val="D6EA7434"/>
+    <w:lvl w:ilvl="0" w:tplc="0409000F">
+      <w:start w:val="1"/>
+      <w:numFmt w:val="decimal"/>
+      <w:lvlText w:val="%1."/>
+      <w:lvlJc w:val="left"/>
+      <w:pPr>
+        <w:ind w:left="720" w:hanging="360"/>
+      </w:pPr>
+    </w:lvl>
+    <w:lvl w:ilvl="1" w:tplc="04090019">
+      <w:start w:val="1"/>
+      <w:numFmt w:val="lowerLetter"/>
+      <w:lvlText w:val="%2."/>
+      <w:lvlJc w:val="left"/>
+      <w:pPr>
+        <w:ind w:left="1440" w:hanging="360"/>
+      </w:pPr>
+    </w:lvl>
+    <w:lvl w:ilvl="2" w:tplc="0409001B" w:tentative="1">
+      <w:start w:val="1"/>
+      <w:numFmt w:val="lowerRoman"/>
+      <w:lvlText w:val="%3."/>
+      <w:lvlJc w:val="right"/>
+      <w:pPr>
+        <w:ind w:left="2160" w:hanging="180"/>
+      </w:pPr>
+    </w:lvl>
+    <w:lvl w:ilvl="3" w:tplc="0409000F" w:tentative="1">
+      <w:start w:val="1"/>
+      <w:numFmt w:val="decimal"/>
+      <w:lvlText w:val="%4."/>
+      <w:lvlJc w:val="left"/>
+      <w:pPr>
+        <w:ind w:left="2880" w:hanging="360"/>
+      </w:pPr>
+    </w:lvl>
+    <w:lvl w:ilvl="4" w:tplc="04090019" w:tentative="1">
+      <w:start w:val="1"/>
+      <w:numFmt w:val="lowerLetter"/>
+      <w:lvlText w:val="%5."/>
+      <w:lvlJc w:val="left"/>
+      <w:pPr>
+        <w:ind w:left="3600" w:hanging="360"/>
+      </w:pPr>
+    </w:lvl>
+    <w:lvl w:ilvl="5" w:tplc="0409001B" w:tentative="1">
+      <w:start w:val="1"/>
+      <w:numFmt w:val="lowerRoman"/>
+      <w:lvlText w:val="%6."/>
+      <w:lvlJc w:val="right"/>
+      <w:pPr>
+        <w:ind w:left="4320" w:hanging="180"/>
+      </w:pPr>
+    </w:lvl>
+    <w:lvl w:ilvl="6" w:tplc="0409000F" w:tentative="1">
+      <w:start w:val="1"/>
+      <w:numFmt w:val="decimal"/>
+      <w:lvlText w:val="%7."/>
+      <w:lvlJc w:val="left"/>
+      <w:pPr>
+        <w:ind w:left="5040" w:hanging="360"/>
+      </w:pPr>
+    </w:lvl>
+    <w:lvl w:ilvl="7" w:tplc="04090019" w:tentative="1">
+      <w:start w:val="1"/>
+      <w:numFmt w:val="lowerLetter"/>
+      <w:lvlText w:val="%8."/>
+      <w:lvlJc w:val="left"/>
+      <w:pPr>
+        <w:ind w:left="5760" w:hanging="360"/>
+      </w:pPr>
+    </w:lvl>
+    <w:lvl w:ilvl="8" w:tplc="0409001B" w:tentative="1">
+      <w:start w:val="1"/>
+      <w:numFmt w:val="lowerRoman"/>
+      <w:lvlText w:val="%9."/>
+      <w:lvlJc w:val="right"/>
+      <w:pPr>
+        <w:ind w:left="6480" w:hanging="180"/>
+      </w:pPr>
+    </w:lvl>
+  </w:abstractNum>
+  <w:abstractNum w:abstractNumId="6" w15:restartNumberingAfterBreak="0">
     <w:nsid w:val="395078CD"/>
     <w:multiLevelType w:val="hybridMultilevel"/>
     <w:tmpl w:val="5F34AA1E"/>
@@ -2254,7 +2905,7 @@
       </w:rPr>
     </w:lvl>
   </w:abstractNum>
-  <w:abstractNum w:abstractNumId="6" w15:restartNumberingAfterBreak="0">
+  <w:abstractNum w:abstractNumId="7" w15:restartNumberingAfterBreak="0">
     <w:nsid w:val="471C4434"/>
     <w:multiLevelType w:val="hybridMultilevel"/>
     <w:tmpl w:val="636CC0FE"/>
@@ -2340,7 +2991,7 @@
       </w:pPr>
     </w:lvl>
   </w:abstractNum>
-  <w:abstractNum w:abstractNumId="7" w15:restartNumberingAfterBreak="0">
+  <w:abstractNum w:abstractNumId="8" w15:restartNumberingAfterBreak="0">
     <w:nsid w:val="64431CDA"/>
     <w:multiLevelType w:val="hybridMultilevel"/>
     <w:tmpl w:val="0A5CDD36"/>
@@ -2426,7 +3077,7 @@
       </w:pPr>
     </w:lvl>
   </w:abstractNum>
-  <w:abstractNum w:abstractNumId="8" w15:restartNumberingAfterBreak="0">
+  <w:abstractNum w:abstractNumId="9" w15:restartNumberingAfterBreak="0">
     <w:nsid w:val="65734A95"/>
     <w:multiLevelType w:val="hybridMultilevel"/>
     <w:tmpl w:val="DAB4B2EA"/>
@@ -2512,7 +3163,93 @@
       </w:pPr>
     </w:lvl>
   </w:abstractNum>
-  <w:abstractNum w:abstractNumId="9" w15:restartNumberingAfterBreak="0">
+  <w:abstractNum w:abstractNumId="10" w15:restartNumberingAfterBreak="0">
+    <w:nsid w:val="708A3ABA"/>
+    <w:multiLevelType w:val="hybridMultilevel"/>
+    <w:tmpl w:val="D6EA7434"/>
+    <w:lvl w:ilvl="0" w:tplc="0409000F">
+      <w:start w:val="1"/>
+      <w:numFmt w:val="decimal"/>
+      <w:lvlText w:val="%1."/>
+      <w:lvlJc w:val="left"/>
+      <w:pPr>
+        <w:ind w:left="720" w:hanging="360"/>
+      </w:pPr>
+    </w:lvl>
+    <w:lvl w:ilvl="1" w:tplc="04090019" w:tentative="1">
+      <w:start w:val="1"/>
+      <w:numFmt w:val="lowerLetter"/>
+      <w:lvlText w:val="%2."/>
+      <w:lvlJc w:val="left"/>
+      <w:pPr>
+        <w:ind w:left="1440" w:hanging="360"/>
+      </w:pPr>
+    </w:lvl>
+    <w:lvl w:ilvl="2" w:tplc="0409001B" w:tentative="1">
+      <w:start w:val="1"/>
+      <w:numFmt w:val="lowerRoman"/>
+      <w:lvlText w:val="%3."/>
+      <w:lvlJc w:val="right"/>
+      <w:pPr>
+        <w:ind w:left="2160" w:hanging="180"/>
+      </w:pPr>
+    </w:lvl>
+    <w:lvl w:ilvl="3" w:tplc="0409000F" w:tentative="1">
+      <w:start w:val="1"/>
+      <w:numFmt w:val="decimal"/>
+      <w:lvlText w:val="%4."/>
+      <w:lvlJc w:val="left"/>
+      <w:pPr>
+        <w:ind w:left="2880" w:hanging="360"/>
+      </w:pPr>
+    </w:lvl>
+    <w:lvl w:ilvl="4" w:tplc="04090019" w:tentative="1">
+      <w:start w:val="1"/>
+      <w:numFmt w:val="lowerLetter"/>
+      <w:lvlText w:val="%5."/>
+      <w:lvlJc w:val="left"/>
+      <w:pPr>
+        <w:ind w:left="3600" w:hanging="360"/>
+      </w:pPr>
+    </w:lvl>
+    <w:lvl w:ilvl="5" w:tplc="0409001B" w:tentative="1">
+      <w:start w:val="1"/>
+      <w:numFmt w:val="lowerRoman"/>
+      <w:lvlText w:val="%6."/>
+      <w:lvlJc w:val="right"/>
+      <w:pPr>
+        <w:ind w:left="4320" w:hanging="180"/>
+      </w:pPr>
+    </w:lvl>
+    <w:lvl w:ilvl="6" w:tplc="0409000F" w:tentative="1">
+      <w:start w:val="1"/>
+      <w:numFmt w:val="decimal"/>
+      <w:lvlText w:val="%7."/>
+      <w:lvlJc w:val="left"/>
+      <w:pPr>
+        <w:ind w:left="5040" w:hanging="360"/>
+      </w:pPr>
+    </w:lvl>
+    <w:lvl w:ilvl="7" w:tplc="04090019" w:tentative="1">
+      <w:start w:val="1"/>
+      <w:numFmt w:val="lowerLetter"/>
+      <w:lvlText w:val="%8."/>
+      <w:lvlJc w:val="left"/>
+      <w:pPr>
+        <w:ind w:left="5760" w:hanging="360"/>
+      </w:pPr>
+    </w:lvl>
+    <w:lvl w:ilvl="8" w:tplc="0409001B" w:tentative="1">
+      <w:start w:val="1"/>
+      <w:numFmt w:val="lowerRoman"/>
+      <w:lvlText w:val="%9."/>
+      <w:lvlJc w:val="right"/>
+      <w:pPr>
+        <w:ind w:left="6480" w:hanging="180"/>
+      </w:pPr>
+    </w:lvl>
+  </w:abstractNum>
+  <w:abstractNum w:abstractNumId="11" w15:restartNumberingAfterBreak="0">
     <w:nsid w:val="7691775B"/>
     <w:multiLevelType w:val="hybridMultilevel"/>
     <w:tmpl w:val="0A5CDD36"/>
@@ -2598,7 +3335,7 @@
       </w:pPr>
     </w:lvl>
   </w:abstractNum>
-  <w:abstractNum w:abstractNumId="10" w15:restartNumberingAfterBreak="0">
+  <w:abstractNum w:abstractNumId="12" w15:restartNumberingAfterBreak="0">
     <w:nsid w:val="76FE36FE"/>
     <w:multiLevelType w:val="hybridMultilevel"/>
     <w:tmpl w:val="C1EAA280"/>
@@ -2712,7 +3449,7 @@
     </w:lvl>
   </w:abstractNum>
   <w:num w:numId="1">
-    <w:abstractNumId w:val="8"/>
+    <w:abstractNumId w:val="9"/>
   </w:num>
   <w:num w:numId="2">
     <w:abstractNumId w:val="4"/>
@@ -2721,19 +3458,19 @@
     <w:abstractNumId w:val="1"/>
   </w:num>
   <w:num w:numId="4">
-    <w:abstractNumId w:val="9"/>
+    <w:abstractNumId w:val="11"/>
   </w:num>
   <w:num w:numId="5">
-    <w:abstractNumId w:val="7"/>
+    <w:abstractNumId w:val="8"/>
   </w:num>
   <w:num w:numId="6">
-    <w:abstractNumId w:val="6"/>
+    <w:abstractNumId w:val="7"/>
   </w:num>
   <w:num w:numId="7">
     <w:abstractNumId w:val="2"/>
   </w:num>
   <w:num w:numId="8">
-    <w:abstractNumId w:val="10"/>
+    <w:abstractNumId w:val="12"/>
   </w:num>
   <w:num w:numId="9">
     <w:abstractNumId w:val="0"/>
@@ -2742,7 +3479,13 @@
     <w:abstractNumId w:val="3"/>
   </w:num>
   <w:num w:numId="11">
+    <w:abstractNumId w:val="6"/>
+  </w:num>
+  <w:num w:numId="12">
     <w:abstractNumId w:val="5"/>
+  </w:num>
+  <w:num w:numId="13">
+    <w:abstractNumId w:val="10"/>
   </w:num>
 </w:numbering>
 </file>

</xml_diff>

<commit_message>
Fix typos in ML presentation
</commit_message>
<xml_diff>
--- a/2 - Data Platform/lab/LabAssignment_DataPlatform_DSBA6190.docx
+++ b/2 - Data Platform/lab/LabAssignment_DataPlatform_DSBA6190.docx
@@ -511,8 +511,6 @@
           <w:rFonts w:ascii="Arial" w:hAnsi="Arial" w:cs="Arial"/>
         </w:rPr>
       </w:pPr>
-      <w:bookmarkStart w:id="0" w:name="_GoBack"/>
-      <w:bookmarkEnd w:id="0"/>
       <w:r>
         <w:rPr>
           <w:rFonts w:ascii="Arial" w:hAnsi="Arial" w:cs="Arial"/>
@@ -1498,7 +1496,21 @@
         <w:rPr>
           <w:rFonts w:ascii="Arial" w:hAnsi="Arial" w:cs="Arial"/>
         </w:rPr>
-        <w:t xml:space="preserve"> has location all across the United States, but their current</w:t>
+        <w:t xml:space="preserve"> has location</w:t>
+      </w:r>
+      <w:r>
+        <w:rPr>
+          <w:rFonts w:ascii="Arial" w:hAnsi="Arial" w:cs="Arial"/>
+        </w:rPr>
+        <w:t>s</w:t>
+      </w:r>
+      <w:bookmarkStart w:id="0" w:name="_GoBack"/>
+      <w:bookmarkEnd w:id="0"/>
+      <w:r>
+        <w:rPr>
+          <w:rFonts w:ascii="Arial" w:hAnsi="Arial" w:cs="Arial"/>
+        </w:rPr>
+        <w:t xml:space="preserve"> all across the United States, but their current</w:t>
       </w:r>
       <w:r>
         <w:rPr>
@@ -1829,17 +1841,7 @@
                                     <w:sz w:val="20"/>
                                     <w:szCs w:val="20"/>
                                   </w:rPr>
-                                  <w:t>DATA PLATFORM LAB – DSBA 6190-U9</w:t>
-                                </w:r>
-                                <w:r>
-                                  <w:rPr>
-                                    <w:rFonts w:ascii="Arial" w:hAnsi="Arial" w:cs="Arial"/>
-                                    <w:caps/>
-                                    <w:color w:val="549E39" w:themeColor="accent1"/>
-                                    <w:sz w:val="20"/>
-                                    <w:szCs w:val="20"/>
-                                  </w:rPr>
-                                  <w:t>0</w:t>
+                                  <w:t>DATA PLATFORM LAB – DSBA 6190-U91</w:t>
                                 </w:r>
                               </w:sdtContent>
                             </w:sdt>
@@ -1975,15 +1977,15 @@
         </mc:Choice>
         <mc:Fallback>
           <w:pict>
-            <v:group w14:anchorId="374B8A3B" id="Group 164" o:spid="_x0000_s1026" style="position:absolute;margin-left:213.95pt;margin-top:7.95pt;width:265.15pt;height:33.45pt;z-index:251659264;mso-position-horizontal:right;mso-position-horizontal-relative:page;mso-position-vertical-relative:bottom-margin-area;mso-width-relative:margin" coordorigin="2286" coordsize="59436,4248" o:gfxdata="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">
-              <v:rect id="Rectangle 165" o:spid="_x0000_s1027" style="position:absolute;left:2286;width:59436;height:2743;visibility:visible;mso-wrap-style:square;v-text-anchor:middle" o:gfxdata="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" fillcolor="white [3212]" stroked="f" strokeweight="1pt">
+            <v:group w14:anchorId="374B8A3B" id="Group 164" o:spid="_x0000_s1026" style="position:absolute;margin-left:213.95pt;margin-top:7.95pt;width:265.15pt;height:33.45pt;z-index:251659264;mso-position-horizontal:right;mso-position-horizontal-relative:page;mso-position-vertical-relative:bottom-margin-area;mso-width-relative:margin" coordorigin="2286" coordsize="59436,4248" o:gfxdata="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">
+              <v:rect id="Rectangle 165" o:spid="_x0000_s1027" style="position:absolute;left:2286;width:59436;height:2743;visibility:visible;mso-wrap-style:square;v-text-anchor:middle" o:gfxdata="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" fillcolor="white [3212]" stroked="f" strokeweight="1pt">
                 <v:fill opacity="0"/>
               </v:rect>
               <v:shapetype id="_x0000_t202" coordsize="21600,21600" o:spt="202" path="m,l,21600r21600,l21600,xe">
                 <v:stroke joinstyle="miter"/>
                 <v:path gradientshapeok="t" o:connecttype="rect"/>
               </v:shapetype>
-              <v:shape id="Text Box 166" o:spid="_x0000_s1028" type="#_x0000_t202" style="position:absolute;left:7717;top:95;width:51716;height:4153;visibility:visible;mso-wrap-style:square;v-text-anchor:top" o:gfxdata="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" filled="f" stroked="f" strokeweight=".5pt">
+              <v:shape id="Text Box 166" o:spid="_x0000_s1028" type="#_x0000_t202" style="position:absolute;left:7717;top:95;width:51716;height:4153;visibility:visible;mso-wrap-style:square;v-text-anchor:top" o:gfxdata="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" filled="f" stroked="f" strokeweight=".5pt">
                 <v:textbox inset="0,,0">
                   <w:txbxContent>
                     <w:p>
@@ -2018,17 +2020,7 @@
                               <w:sz w:val="20"/>
                               <w:szCs w:val="20"/>
                             </w:rPr>
-                            <w:t>DATA PLATFORM LAB – DSBA 6190-U9</w:t>
-                          </w:r>
-                          <w:r>
-                            <w:rPr>
-                              <w:rFonts w:ascii="Arial" w:hAnsi="Arial" w:cs="Arial"/>
-                              <w:caps/>
-                              <w:color w:val="549E39" w:themeColor="accent1"/>
-                              <w:sz w:val="20"/>
-                              <w:szCs w:val="20"/>
-                            </w:rPr>
-                            <w:t>0</w:t>
+                            <w:t>DATA PLATFORM LAB – DSBA 6190-U91</w:t>
                           </w:r>
                         </w:sdtContent>
                       </w:sdt>
@@ -3501,7 +3493,7 @@
       </w:pPr>
     </w:pPrDefault>
   </w:docDefaults>
-  <w:latentStyles w:defLockedState="0" w:defUIPriority="99" w:defSemiHidden="0" w:defUnhideWhenUsed="0" w:defQFormat="0" w:count="377">
+  <w:latentStyles w:defLockedState="0" w:defUIPriority="99" w:defSemiHidden="0" w:defUnhideWhenUsed="0" w:defQFormat="0" w:count="375">
     <w:lsdException w:name="Normal" w:uiPriority="0" w:qFormat="1"/>
     <w:lsdException w:name="heading 1" w:uiPriority="9" w:qFormat="1"/>
     <w:lsdException w:name="heading 2" w:semiHidden="1" w:uiPriority="9" w:unhideWhenUsed="1" w:qFormat="1"/>
@@ -3607,6 +3599,7 @@
     <w:lsdException w:name="HTML Sample" w:semiHidden="1" w:unhideWhenUsed="1"/>
     <w:lsdException w:name="HTML Typewriter" w:semiHidden="1" w:unhideWhenUsed="1"/>
     <w:lsdException w:name="HTML Variable" w:semiHidden="1" w:unhideWhenUsed="1"/>
+    <w:lsdException w:name="Normal Table" w:semiHidden="1" w:unhideWhenUsed="1"/>
     <w:lsdException w:name="annotation subject" w:semiHidden="1" w:unhideWhenUsed="1"/>
     <w:lsdException w:name="No List" w:semiHidden="1" w:unhideWhenUsed="1"/>
     <w:lsdException w:name="Outline List 1" w:semiHidden="1" w:unhideWhenUsed="1"/>
@@ -3652,9 +3645,11 @@
     <w:lsdException w:name="Table Subtle 1" w:semiHidden="1" w:unhideWhenUsed="1"/>
     <w:lsdException w:name="Table Subtle 2" w:semiHidden="1" w:unhideWhenUsed="1"/>
     <w:lsdException w:name="Table Web 1" w:semiHidden="1" w:unhideWhenUsed="1"/>
+    <w:lsdException w:name="Table Web 2" w:semiHidden="1" w:unhideWhenUsed="1"/>
     <w:lsdException w:name="Table Web 3" w:semiHidden="1" w:unhideWhenUsed="1"/>
     <w:lsdException w:name="Balloon Text" w:semiHidden="1" w:unhideWhenUsed="1"/>
     <w:lsdException w:name="Table Grid" w:uiPriority="39"/>
+    <w:lsdException w:name="Table Theme" w:semiHidden="1" w:unhideWhenUsed="1"/>
     <w:lsdException w:name="Placeholder Text" w:semiHidden="1"/>
     <w:lsdException w:name="No Spacing" w:uiPriority="1" w:qFormat="1"/>
     <w:lsdException w:name="Light Shading" w:uiPriority="60"/>
@@ -3874,8 +3869,6 @@
     <w:lsdException w:name="Smart Hyperlink" w:semiHidden="1" w:unhideWhenUsed="1"/>
     <w:lsdException w:name="Hashtag" w:semiHidden="1" w:unhideWhenUsed="1"/>
     <w:lsdException w:name="Unresolved Mention" w:semiHidden="1" w:unhideWhenUsed="1"/>
-    <w:lsdException w:name="Smart Link" w:semiHidden="1" w:unhideWhenUsed="1"/>
-    <w:lsdException w:name="Smart Link Error" w:semiHidden="1" w:unhideWhenUsed="1"/>
   </w:latentStyles>
   <w:style w:type="paragraph" w:default="1" w:styleId="Normal">
     <w:name w:val="Normal"/>

</xml_diff>